<commit_message>
working connexion version and tui dependencies added
</commit_message>
<xml_diff>
--- a/APIdocumentation/API_DTaaS_DocumentV01.docx
+++ b/APIdocumentation/API_DTaaS_DocumentV01.docx
@@ -9296,13 +9296,7 @@
         <w:rPr>
           <w:lang w:val="it-IT"/>
         </w:rPr>
-        <w:t>Attenzione! Solo un singolo file in donwnload! Leggi descrizione sopra per conferma</w:t>
-      </w:r>
-      <w:r>
-        <w:rPr>
-          <w:lang w:val="it-IT"/>
-        </w:rPr>
-        <w:t xml:space="preserve"> necessità di un .zip</w:t>
+        <w:t>Attenzione! Solo un singolo file in donwnload! Leggi descrizione sopra per conferma necessità di un .zip</w:t>
       </w:r>
     </w:p>
     <w:p>
@@ -9686,6 +9680,7 @@
       </w:pPr>
       <w:r>
         <w:rPr>
+          <w:noProof/>
           <w:lang w:val="it-IT"/>
         </w:rPr>
         <w:drawing>
@@ -9748,6 +9743,7 @@
       </w:r>
       <w:r>
         <w:rPr>
+          <w:noProof/>
           <w:lang w:val="it-IT"/>
         </w:rPr>
         <w:drawing>
@@ -10793,13 +10789,220 @@
     </w:p>
     <w:p>
       <w:pPr>
-        <w:pStyle w:val="ListParagraph"/>
         <w:rPr>
           <w:b/>
           <w:bCs/>
           <w:lang w:val="it-IT"/>
         </w:rPr>
       </w:pPr>
+      <w:r>
+        <w:rPr>
+          <w:b/>
+          <w:bCs/>
+          <w:lang w:val="it-IT"/>
+        </w:rPr>
+        <w:t>3/11/2023</w:t>
+      </w:r>
+    </w:p>
+    <w:p>
+      <w:pPr>
+        <w:rPr>
+          <w:lang w:val="it-IT"/>
+        </w:rPr>
+      </w:pPr>
+      <w:r>
+        <w:rPr>
+          <w:lang w:val="it-IT"/>
+        </w:rPr>
+        <w:t xml:space="preserve">Dopo aver risistemato </w:t>
+      </w:r>
+      <w:r>
+        <w:rPr>
+          <w:lang w:val="it-IT"/>
+        </w:rPr>
+        <w:t>l’environment con centos8 sulla nuova my_vm</w:t>
+      </w:r>
+    </w:p>
+    <w:p>
+      <w:pPr>
+        <w:rPr>
+          <w:lang w:val="it-IT"/>
+        </w:rPr>
+      </w:pPr>
+      <w:r>
+        <w:rPr>
+          <w:lang w:val="it-IT"/>
+        </w:rPr>
+        <w:t xml:space="preserve">Abbiamo iniziato a correggere librDL.yml e vorremmo chiedere il testing da parte di E4 </w:t>
+      </w:r>
+    </w:p>
+    <w:p>
+      <w:pPr>
+        <w:rPr>
+          <w:b/>
+          <w:bCs/>
+          <w:lang w:val="it-IT"/>
+        </w:rPr>
+      </w:pPr>
+      <w:r>
+        <w:rPr>
+          <w:b/>
+          <w:bCs/>
+          <w:lang w:val="it-IT"/>
+        </w:rPr>
+        <w:t xml:space="preserve">Come installare la git REPO su </w:t>
+      </w:r>
+      <w:r>
+        <w:rPr>
+          <w:b/>
+          <w:bCs/>
+          <w:lang w:val="it-IT"/>
+        </w:rPr>
+        <w:t>my_vm</w:t>
+      </w:r>
+      <w:r>
+        <w:rPr>
+          <w:b/>
+          <w:bCs/>
+          <w:lang w:val="it-IT"/>
+        </w:rPr>
+        <w:sym w:font="Wingdings" w:char="F0E0"/>
+      </w:r>
+      <w:r>
+        <w:rPr>
+          <w:b/>
+          <w:bCs/>
+          <w:lang w:val="it-IT"/>
+        </w:rPr>
+        <w:t xml:space="preserve"> installare git su my_vm</w:t>
+      </w:r>
+      <w:r>
+        <w:rPr>
+          <w:b/>
+          <w:bCs/>
+          <w:lang w:val="it-IT"/>
+        </w:rPr>
+        <w:t xml:space="preserve"> (problema infrastruttura) </w:t>
+      </w:r>
+    </w:p>
+    <w:p>
+      <w:pPr>
+        <w:rPr>
+          <w:b/>
+          <w:bCs/>
+          <w:lang w:val="it-IT"/>
+        </w:rPr>
+      </w:pPr>
+      <w:r>
+        <w:rPr>
+          <w:b/>
+          <w:bCs/>
+          <w:lang w:val="it-IT"/>
+        </w:rPr>
+        <w:t xml:space="preserve">(API) Bisogna fare il post dei file, e passare il path dei file alla tui, non passare il testo fra virgolette: </w:t>
+      </w:r>
+    </w:p>
+    <w:p>
+      <w:pPr>
+        <w:pBdr>
+          <w:bottom w:val="single" w:sz="6" w:space="1" w:color="auto"/>
+        </w:pBdr>
+        <w:rPr>
+          <w:b/>
+          <w:bCs/>
+        </w:rPr>
+      </w:pPr>
+      <w:r>
+        <w:rPr>
+          <w:b/>
+          <w:bCs/>
+        </w:rPr>
+        <w:t>NO</w:t>
+      </w:r>
+      <w:r>
+        <w:rPr>
+          <w:b/>
+          <w:bCs/>
+        </w:rPr>
+        <w:t xml:space="preserve"> </w:t>
+      </w:r>
+      <w:r>
+        <w:t xml:space="preserve">--query “””SELECT * FROM MYTABLE””” </w:t>
+      </w:r>
+      <w:r>
+        <w:t xml:space="preserve"> --</w:t>
+      </w:r>
+      <w:r>
+        <w:t>s</w:t>
+      </w:r>
+      <w:r>
+        <w:t>cript “”import pandas as panda….”””</w:t>
+      </w:r>
+      <w:r>
+        <w:t xml:space="preserve"> </w:t>
+      </w:r>
+      <w:r>
+        <w:rPr>
+          <w:b/>
+          <w:bCs/>
+        </w:rPr>
+        <w:t>NO</w:t>
+      </w:r>
+    </w:p>
+    <w:p>
+      <w:pPr>
+        <w:rPr>
+          <w:b/>
+          <w:bCs/>
+        </w:rPr>
+      </w:pPr>
+    </w:p>
+    <w:p>
+      <w:pPr>
+        <w:rPr>
+          <w:b/>
+          <w:bCs/>
+        </w:rPr>
+      </w:pPr>
+      <w:r>
+        <w:rPr>
+          <w:b/>
+          <w:bCs/>
+        </w:rPr>
+        <w:t>Updated:</w:t>
+      </w:r>
+    </w:p>
+    <w:p>
+      <w:proofErr w:type="spellStart"/>
+      <w:r>
+        <w:t>Uuid,library</w:t>
+      </w:r>
+      <w:proofErr w:type="spellEnd"/>
+      <w:r>
+        <w:t xml:space="preserve"> for creating ID</w:t>
+      </w:r>
+    </w:p>
+    <w:p>
+      <w:proofErr w:type="spellStart"/>
+      <w:r>
+        <w:t>D</w:t>
+      </w:r>
+      <w:r>
+        <w:t>taas</w:t>
+      </w:r>
+      <w:r>
+        <w:t>_tui_server</w:t>
+      </w:r>
+      <w:proofErr w:type="spellEnd"/>
+      <w:r>
+        <w:t xml:space="preserve"> “{\”query\”: SELECT ….</w:t>
+      </w:r>
+      <w:r>
+        <w:t xml:space="preserve"> \”script\”: import pandas…</w:t>
+      </w:r>
+      <w:r>
+        <w:t>}</w:t>
+      </w:r>
     </w:p>
     <w:sectPr>
       <w:pgSz w:w="12240" w:h="15840"/>

</xml_diff>

<commit_message>
refined environment variables for test cases
</commit_message>
<xml_diff>
--- a/APIdocumentation/API_DTaaS_DocumentV01.docx
+++ b/APIdocumentation/API_DTaaS_DocumentV01.docx
@@ -28,7 +28,15 @@
         </w:numPr>
       </w:pPr>
       <w:r>
-        <w:t xml:space="preserve">Found on my_vm the </w:t>
+        <w:t xml:space="preserve">Found on </w:t>
+      </w:r>
+      <w:proofErr w:type="spellStart"/>
+      <w:r>
+        <w:t>my_vm</w:t>
+      </w:r>
+      <w:proofErr w:type="spellEnd"/>
+      <w:r>
+        <w:t xml:space="preserve"> the </w:t>
       </w:r>
       <w:r>
         <w:t xml:space="preserve">collection “COCO” to use as a testing bed for the API </w:t>
@@ -45,6 +53,7 @@
       <w:r>
         <w:t xml:space="preserve">Decision to go for </w:t>
       </w:r>
+      <w:proofErr w:type="spellStart"/>
       <w:r>
         <w:rPr>
           <w:b/>
@@ -52,6 +61,7 @@
         </w:rPr>
         <w:t>Connexion</w:t>
       </w:r>
+      <w:proofErr w:type="spellEnd"/>
       <w:r>
         <w:t xml:space="preserve"> </w:t>
       </w:r>
@@ -108,7 +118,15 @@
         <w:sym w:font="Wingdings" w:char="F0E0"/>
       </w:r>
       <w:r>
-        <w:t xml:space="preserve"> OpenAPI 3</w:t>
+        <w:t xml:space="preserve"> </w:t>
+      </w:r>
+      <w:proofErr w:type="spellStart"/>
+      <w:r>
+        <w:t>OpenAPI</w:t>
+      </w:r>
+      <w:proofErr w:type="spellEnd"/>
+      <w:r>
+        <w:t xml:space="preserve"> 3</w:t>
       </w:r>
       <w:r>
         <w:t xml:space="preserve"> [DONE! ]</w:t>
@@ -139,7 +157,15 @@
     </w:p>
     <w:p>
       <w:r>
-        <w:t xml:space="preserve">In order to perform this step use as “asset” (api meaning) </w:t>
+        <w:t>In order to perform this step use as “asset” (</w:t>
+      </w:r>
+      <w:proofErr w:type="spellStart"/>
+      <w:r>
+        <w:t>api</w:t>
+      </w:r>
+      <w:proofErr w:type="spellEnd"/>
+      <w:r>
+        <w:t xml:space="preserve"> meaning) </w:t>
       </w:r>
       <w:r>
         <w:t xml:space="preserve">the collection already instantiated by Luca for the COCO Dataset. </w:t>
@@ -553,8 +579,13 @@
       <w:r>
         <w:t xml:space="preserve"> </w:t>
       </w:r>
-      <w:r>
-        <w:t>stringa SQL in INPUT</w:t>
+      <w:proofErr w:type="spellStart"/>
+      <w:r>
+        <w:t>stringa</w:t>
+      </w:r>
+      <w:proofErr w:type="spellEnd"/>
+      <w:r>
+        <w:t xml:space="preserve"> SQL in INPUT</w:t>
       </w:r>
       <w:r>
         <w:t xml:space="preserve"> + (</w:t>
@@ -799,7 +830,15 @@
         <w:sym w:font="Wingdings" w:char="F0E0"/>
       </w:r>
       <w:r>
-        <w:t xml:space="preserve"> restituisce il file</w:t>
+        <w:t xml:space="preserve"> </w:t>
+      </w:r>
+      <w:proofErr w:type="spellStart"/>
+      <w:r>
+        <w:t>restituisce</w:t>
+      </w:r>
+      <w:proofErr w:type="spellEnd"/>
+      <w:r>
+        <w:t xml:space="preserve"> il file</w:t>
       </w:r>
     </w:p>
     <w:p>
@@ -934,7 +973,15 @@
         </w:pBdr>
       </w:pPr>
       <w:r>
-        <w:t>Path su s3</w:t>
+        <w:t xml:space="preserve">Path </w:t>
+      </w:r>
+      <w:proofErr w:type="spellStart"/>
+      <w:r>
+        <w:t>su</w:t>
+      </w:r>
+      <w:proofErr w:type="spellEnd"/>
+      <w:r>
+        <w:t xml:space="preserve"> s3</w:t>
       </w:r>
     </w:p>
     <w:p>
@@ -953,7 +1000,23 @@
           <w:i/>
           <w:iCs/>
         </w:rPr>
-        <w:t>Path su file system</w:t>
+        <w:t xml:space="preserve">Path </w:t>
+      </w:r>
+      <w:proofErr w:type="spellStart"/>
+      <w:r>
+        <w:rPr>
+          <w:i/>
+          <w:iCs/>
+        </w:rPr>
+        <w:t>su</w:t>
+      </w:r>
+      <w:proofErr w:type="spellEnd"/>
+      <w:r>
+        <w:rPr>
+          <w:i/>
+          <w:iCs/>
+        </w:rPr>
+        <w:t xml:space="preserve"> file system</w:t>
       </w:r>
     </w:p>
     <w:p>
@@ -1175,8 +1238,13 @@
           <w:bCs/>
         </w:rPr>
       </w:pPr>
-      <w:r>
-        <w:t xml:space="preserve">Query_SQL: </w:t>
+      <w:proofErr w:type="spellStart"/>
+      <w:r>
+        <w:t>Query_SQL</w:t>
+      </w:r>
+      <w:proofErr w:type="spellEnd"/>
+      <w:r>
+        <w:t xml:space="preserve">: </w:t>
       </w:r>
       <w:r>
         <w:rPr>
@@ -1187,12 +1255,17 @@
       </w:r>
     </w:p>
     <w:p>
+      <w:proofErr w:type="spellStart"/>
       <w:r>
         <w:lastRenderedPageBreak/>
         <w:t>Script_p</w:t>
       </w:r>
       <w:r>
-        <w:t xml:space="preserve">ython: </w:t>
+        <w:t>ython</w:t>
+      </w:r>
+      <w:proofErr w:type="spellEnd"/>
+      <w:r>
+        <w:t xml:space="preserve">: </w:t>
       </w:r>
       <w:r>
         <w:rPr>
@@ -1212,8 +1285,13 @@
           <w:bCs/>
         </w:rPr>
       </w:pPr>
-      <w:r>
-        <w:t xml:space="preserve">N_nodes: </w:t>
+      <w:proofErr w:type="spellStart"/>
+      <w:r>
+        <w:t>N_nodes</w:t>
+      </w:r>
+      <w:proofErr w:type="spellEnd"/>
+      <w:r>
+        <w:t xml:space="preserve">: </w:t>
       </w:r>
       <w:r>
         <w:rPr>
@@ -1237,7 +1315,15 @@
         <w:t>t</w:t>
       </w:r>
       <w:r>
-        <w:t xml:space="preserve"> sulla VM</w:t>
+        <w:t xml:space="preserve"> </w:t>
+      </w:r>
+      <w:proofErr w:type="spellStart"/>
+      <w:r>
+        <w:t>sulla</w:t>
+      </w:r>
+      <w:proofErr w:type="spellEnd"/>
+      <w:r>
+        <w:t xml:space="preserve"> VM</w:t>
       </w:r>
       <w:r>
         <w:t xml:space="preserve">: </w:t>
@@ -1256,8 +1342,13 @@
       <w:r>
         <w:t xml:space="preserve"> </w:t>
       </w:r>
-      <w:r>
-        <w:t xml:space="preserve">Query_SQL: </w:t>
+      <w:proofErr w:type="spellStart"/>
+      <w:r>
+        <w:t>Query_SQL</w:t>
+      </w:r>
+      <w:proofErr w:type="spellEnd"/>
+      <w:r>
+        <w:t xml:space="preserve">: </w:t>
       </w:r>
       <w:r>
         <w:rPr>
@@ -1268,11 +1359,16 @@
       </w:r>
     </w:p>
     <w:p>
+      <w:proofErr w:type="spellStart"/>
       <w:r>
         <w:t>Script_p</w:t>
       </w:r>
       <w:r>
-        <w:t xml:space="preserve">ython: </w:t>
+        <w:t>ython</w:t>
+      </w:r>
+      <w:proofErr w:type="spellEnd"/>
+      <w:r>
+        <w:t xml:space="preserve">: </w:t>
       </w:r>
       <w:r>
         <w:rPr>
@@ -1349,8 +1445,13 @@
         <w:t>Input: Path</w:t>
       </w:r>
       <w:r>
-        <w:t>/oggetto</w:t>
-      </w:r>
+        <w:t>/</w:t>
+      </w:r>
+      <w:proofErr w:type="spellStart"/>
+      <w:r>
+        <w:t>oggetto</w:t>
+      </w:r>
+      <w:proofErr w:type="spellEnd"/>
       <w:r>
         <w:t xml:space="preserve"> di download</w:t>
       </w:r>
@@ -1403,23 +1504,30 @@
       <w:pPr>
         <w:ind w:firstLine="720"/>
       </w:pPr>
+      <w:proofErr w:type="spellStart"/>
       <w:r>
         <w:t>Image_</w:t>
       </w:r>
       <w:r>
-        <w:t xml:space="preserve">Size </w:t>
+        <w:t>Size</w:t>
+      </w:r>
+      <w:proofErr w:type="spellEnd"/>
+      <w:r>
+        <w:t xml:space="preserve"> </w:t>
       </w:r>
     </w:p>
     <w:p>
       <w:pPr>
         <w:ind w:firstLine="720"/>
       </w:pPr>
+      <w:proofErr w:type="spellStart"/>
       <w:r>
         <w:t>Image_</w:t>
       </w:r>
       <w:r>
         <w:t>Length</w:t>
       </w:r>
+      <w:proofErr w:type="spellEnd"/>
     </w:p>
     <w:p>
       <w:r>
@@ -1430,22 +1538,32 @@
       <w:pPr>
         <w:ind w:firstLine="720"/>
       </w:pPr>
+      <w:proofErr w:type="spellStart"/>
       <w:r>
         <w:t>Video_</w:t>
       </w:r>
       <w:r>
-        <w:t xml:space="preserve">Size: </w:t>
+        <w:t>Size</w:t>
+      </w:r>
+      <w:proofErr w:type="spellEnd"/>
+      <w:r>
+        <w:t xml:space="preserve">: </w:t>
       </w:r>
     </w:p>
     <w:p>
       <w:pPr>
         <w:ind w:firstLine="720"/>
       </w:pPr>
+      <w:proofErr w:type="spellStart"/>
       <w:r>
         <w:t>Video_</w:t>
       </w:r>
       <w:r>
-        <w:t>Length:</w:t>
+        <w:t>Length</w:t>
+      </w:r>
+      <w:proofErr w:type="spellEnd"/>
+      <w:r>
+        <w:t>:</w:t>
       </w:r>
     </w:p>
     <w:p>
@@ -1729,13 +1847,26 @@
     </w:p>
     <w:p>
       <w:r>
-        <w:t xml:space="preserve">We discussed also Authenticaton and Login Issues. </w:t>
-      </w:r>
-    </w:p>
-    <w:p>
-      <w:r>
-        <w:t>These will be addressed later as it is necessary to have input on Cineca</w:t>
-      </w:r>
+        <w:t xml:space="preserve">We discussed also </w:t>
+      </w:r>
+      <w:proofErr w:type="spellStart"/>
+      <w:r>
+        <w:t>Authenticaton</w:t>
+      </w:r>
+      <w:proofErr w:type="spellEnd"/>
+      <w:r>
+        <w:t xml:space="preserve"> and Login Issues. </w:t>
+      </w:r>
+    </w:p>
+    <w:p>
+      <w:r>
+        <w:t xml:space="preserve">These will be addressed later as it is necessary to have input on </w:t>
+      </w:r>
+      <w:proofErr w:type="spellStart"/>
+      <w:r>
+        <w:t>Cineca</w:t>
+      </w:r>
+      <w:proofErr w:type="spellEnd"/>
     </w:p>
     <w:p>
       <w:pPr>
@@ -1762,7 +1893,15 @@
     </w:p>
     <w:p>
       <w:r>
-        <w:t xml:space="preserve">Yes and no. Yes cause we can set a entry in MongoDB regarding </w:t>
+        <w:t xml:space="preserve">Yes and no. Yes cause we can set </w:t>
+      </w:r>
+      <w:proofErr w:type="spellStart"/>
+      <w:r>
+        <w:t>a</w:t>
+      </w:r>
+      <w:proofErr w:type="spellEnd"/>
+      <w:r>
+        <w:t xml:space="preserve"> entry in MongoDB regarding </w:t>
       </w:r>
       <w:r>
         <w:t>Source: S3 or Source: PFS</w:t>
@@ -1801,6 +1940,7 @@
                 <w14:ligatures w14:val="none"/>
               </w:rPr>
             </w:pPr>
+            <w:proofErr w:type="spellStart"/>
             <w:r>
               <w:rPr>
                 <w:rFonts w:ascii="Consolas" w:eastAsia="Times New Roman" w:hAnsi="Consolas" w:cs="Times New Roman"/>
@@ -1813,6 +1953,7 @@
               <w:lastRenderedPageBreak/>
               <w:t>openapi</w:t>
             </w:r>
+            <w:proofErr w:type="spellEnd"/>
             <w:r>
               <w:rPr>
                 <w:rFonts w:ascii="Consolas" w:eastAsia="Times New Roman" w:hAnsi="Consolas" w:cs="Times New Roman"/>
@@ -1918,6 +2059,7 @@
               </w:rPr>
               <w:t xml:space="preserve">: </w:t>
             </w:r>
+            <w:proofErr w:type="spellStart"/>
             <w:r>
               <w:rPr>
                 <w:rFonts w:ascii="Consolas" w:eastAsia="Times New Roman" w:hAnsi="Consolas" w:cs="Times New Roman"/>
@@ -1927,7 +2069,19 @@
                 <w:szCs w:val="21"/>
                 <w14:ligatures w14:val="none"/>
               </w:rPr>
-              <w:t>DTaaS API</w:t>
+              <w:t>DTaaS</w:t>
+            </w:r>
+            <w:proofErr w:type="spellEnd"/>
+            <w:r>
+              <w:rPr>
+                <w:rFonts w:ascii="Consolas" w:eastAsia="Times New Roman" w:hAnsi="Consolas" w:cs="Times New Roman"/>
+                <w:color w:val="CE9178"/>
+                <w:kern w:val="0"/>
+                <w:sz w:val="21"/>
+                <w:szCs w:val="21"/>
+                <w14:ligatures w14:val="none"/>
+              </w:rPr>
+              <w:t xml:space="preserve"> API</w:t>
             </w:r>
           </w:p>
           <w:p>
@@ -1985,7 +2139,79 @@
                 <w:szCs w:val="21"/>
                 <w14:ligatures w14:val="none"/>
               </w:rPr>
-              <w:t>This API handles the communication between the virtual infrastructure generated by the DTaaS codebase and the User. The goal is to allow to Search, Upload and Donwload data from a Dual S3/PFS Datalake.</w:t>
+              <w:t xml:space="preserve">This API handles the communication between the virtual infrastructure generated by the </w:t>
+            </w:r>
+            <w:proofErr w:type="spellStart"/>
+            <w:r>
+              <w:rPr>
+                <w:rFonts w:ascii="Consolas" w:eastAsia="Times New Roman" w:hAnsi="Consolas" w:cs="Times New Roman"/>
+                <w:color w:val="CE9178"/>
+                <w:kern w:val="0"/>
+                <w:sz w:val="21"/>
+                <w:szCs w:val="21"/>
+                <w14:ligatures w14:val="none"/>
+              </w:rPr>
+              <w:t>DTaaS</w:t>
+            </w:r>
+            <w:proofErr w:type="spellEnd"/>
+            <w:r>
+              <w:rPr>
+                <w:rFonts w:ascii="Consolas" w:eastAsia="Times New Roman" w:hAnsi="Consolas" w:cs="Times New Roman"/>
+                <w:color w:val="CE9178"/>
+                <w:kern w:val="0"/>
+                <w:sz w:val="21"/>
+                <w:szCs w:val="21"/>
+                <w14:ligatures w14:val="none"/>
+              </w:rPr>
+              <w:t xml:space="preserve"> codebase and the User. The goal is to allow to Search, Upload and </w:t>
+            </w:r>
+            <w:proofErr w:type="spellStart"/>
+            <w:r>
+              <w:rPr>
+                <w:rFonts w:ascii="Consolas" w:eastAsia="Times New Roman" w:hAnsi="Consolas" w:cs="Times New Roman"/>
+                <w:color w:val="CE9178"/>
+                <w:kern w:val="0"/>
+                <w:sz w:val="21"/>
+                <w:szCs w:val="21"/>
+                <w14:ligatures w14:val="none"/>
+              </w:rPr>
+              <w:t>Donwload</w:t>
+            </w:r>
+            <w:proofErr w:type="spellEnd"/>
+            <w:r>
+              <w:rPr>
+                <w:rFonts w:ascii="Consolas" w:eastAsia="Times New Roman" w:hAnsi="Consolas" w:cs="Times New Roman"/>
+                <w:color w:val="CE9178"/>
+                <w:kern w:val="0"/>
+                <w:sz w:val="21"/>
+                <w:szCs w:val="21"/>
+                <w14:ligatures w14:val="none"/>
+              </w:rPr>
+              <w:t xml:space="preserve"> data from a Dual S3/PFS </w:t>
+            </w:r>
+            <w:proofErr w:type="spellStart"/>
+            <w:r>
+              <w:rPr>
+                <w:rFonts w:ascii="Consolas" w:eastAsia="Times New Roman" w:hAnsi="Consolas" w:cs="Times New Roman"/>
+                <w:color w:val="CE9178"/>
+                <w:kern w:val="0"/>
+                <w:sz w:val="21"/>
+                <w:szCs w:val="21"/>
+                <w14:ligatures w14:val="none"/>
+              </w:rPr>
+              <w:t>Datalake</w:t>
+            </w:r>
+            <w:proofErr w:type="spellEnd"/>
+            <w:r>
+              <w:rPr>
+                <w:rFonts w:ascii="Consolas" w:eastAsia="Times New Roman" w:hAnsi="Consolas" w:cs="Times New Roman"/>
+                <w:color w:val="CE9178"/>
+                <w:kern w:val="0"/>
+                <w:sz w:val="21"/>
+                <w:szCs w:val="21"/>
+                <w14:ligatures w14:val="none"/>
+              </w:rPr>
+              <w:t>.</w:t>
             </w:r>
           </w:p>
           <w:p>
@@ -2797,6 +3023,7 @@
               </w:rPr>
               <w:t xml:space="preserve">: </w:t>
             </w:r>
+            <w:proofErr w:type="spellStart"/>
             <w:r>
               <w:rPr>
                 <w:rFonts w:ascii="Consolas" w:eastAsia="Times New Roman" w:hAnsi="Consolas" w:cs="Times New Roman"/>
@@ -2808,6 +3035,7 @@
               </w:rPr>
               <w:t>pageSize</w:t>
             </w:r>
+            <w:proofErr w:type="spellEnd"/>
           </w:p>
           <w:p>
             <w:pPr>
@@ -3192,6 +3420,7 @@
               </w:rPr>
               <w:t xml:space="preserve">: </w:t>
             </w:r>
+            <w:proofErr w:type="spellStart"/>
             <w:r>
               <w:rPr>
                 <w:rFonts w:ascii="Consolas" w:eastAsia="Times New Roman" w:hAnsi="Consolas" w:cs="Times New Roman"/>
@@ -3203,6 +3432,7 @@
               </w:rPr>
               <w:t>pageToken</w:t>
             </w:r>
+            <w:proofErr w:type="spellEnd"/>
           </w:p>
           <w:p>
             <w:pPr>
@@ -3729,8 +3959,21 @@
                 <w:szCs w:val="21"/>
                 <w14:ligatures w14:val="none"/>
               </w:rPr>
-              <w:t>application/json</w:t>
-            </w:r>
+              <w:t>application/</w:t>
+            </w:r>
+            <w:proofErr w:type="spellStart"/>
+            <w:r>
+              <w:rPr>
+                <w:rFonts w:ascii="Consolas" w:eastAsia="Times New Roman" w:hAnsi="Consolas" w:cs="Times New Roman"/>
+                <w:color w:val="569CD6"/>
+                <w:kern w:val="0"/>
+                <w:sz w:val="21"/>
+                <w:szCs w:val="21"/>
+                <w14:ligatures w14:val="none"/>
+              </w:rPr>
+              <w:t>json</w:t>
+            </w:r>
+            <w:proofErr w:type="spellEnd"/>
             <w:r>
               <w:rPr>
                 <w:rFonts w:ascii="Consolas" w:eastAsia="Times New Roman" w:hAnsi="Consolas" w:cs="Times New Roman"/>
@@ -4144,6 +4387,7 @@
               </w:rPr>
               <w:t xml:space="preserve">      </w:t>
             </w:r>
+            <w:proofErr w:type="spellStart"/>
             <w:r>
               <w:rPr>
                 <w:rFonts w:ascii="Consolas" w:eastAsia="Times New Roman" w:hAnsi="Consolas" w:cs="Times New Roman"/>
@@ -4155,6 +4399,7 @@
               </w:rPr>
               <w:t>requestBody</w:t>
             </w:r>
+            <w:proofErr w:type="spellEnd"/>
             <w:r>
               <w:rPr>
                 <w:rFonts w:ascii="Consolas" w:eastAsia="Times New Roman" w:hAnsi="Consolas" w:cs="Times New Roman"/>
@@ -7370,6 +7615,7 @@
               </w:rPr>
               <w:t xml:space="preserve">        </w:t>
             </w:r>
+            <w:proofErr w:type="spellStart"/>
             <w:r>
               <w:rPr>
                 <w:rFonts w:ascii="Consolas" w:eastAsia="Times New Roman" w:hAnsi="Consolas" w:cs="Times New Roman"/>
@@ -7381,6 +7627,7 @@
               </w:rPr>
               <w:t>iscrowd</w:t>
             </w:r>
+            <w:proofErr w:type="spellEnd"/>
             <w:r>
               <w:rPr>
                 <w:rFonts w:ascii="Consolas" w:eastAsia="Times New Roman" w:hAnsi="Consolas" w:cs="Times New Roman"/>
@@ -7475,6 +7722,7 @@
               </w:rPr>
               <w:t xml:space="preserve">        </w:t>
             </w:r>
+            <w:proofErr w:type="spellStart"/>
             <w:r>
               <w:rPr>
                 <w:rFonts w:ascii="Consolas" w:eastAsia="Times New Roman" w:hAnsi="Consolas" w:cs="Times New Roman"/>
@@ -7486,6 +7734,7 @@
               </w:rPr>
               <w:t>bbox</w:t>
             </w:r>
+            <w:proofErr w:type="spellEnd"/>
             <w:r>
               <w:rPr>
                 <w:rFonts w:ascii="Consolas" w:eastAsia="Times New Roman" w:hAnsi="Consolas" w:cs="Times New Roman"/>
@@ -7967,7 +8216,15 @@
           </w:p>
           <w:p>
             <w:r>
-              <w:t xml:space="preserve">    externalDocs:</w:t>
+              <w:t xml:space="preserve">    </w:t>
+            </w:r>
+            <w:proofErr w:type="spellStart"/>
+            <w:r>
+              <w:t>externalDocs</w:t>
+            </w:r>
+            <w:proofErr w:type="spellEnd"/>
+            <w:r>
+              <w:t>:</w:t>
             </w:r>
           </w:p>
           <w:p>
@@ -7994,12 +8251,28 @@
           </w:p>
           <w:p>
             <w:r>
-              <w:t xml:space="preserve">    description: Access to Petstore orders</w:t>
-            </w:r>
-          </w:p>
-          <w:p>
-            <w:r>
-              <w:t xml:space="preserve">    externalDocs:</w:t>
+              <w:t xml:space="preserve">    description: Access to </w:t>
+            </w:r>
+            <w:proofErr w:type="spellStart"/>
+            <w:r>
+              <w:t>Petstore</w:t>
+            </w:r>
+            <w:proofErr w:type="spellEnd"/>
+            <w:r>
+              <w:t xml:space="preserve"> orders</w:t>
+            </w:r>
+          </w:p>
+          <w:p>
+            <w:r>
+              <w:t xml:space="preserve">    </w:t>
+            </w:r>
+            <w:proofErr w:type="spellStart"/>
+            <w:r>
+              <w:t>externalDocs</w:t>
+            </w:r>
+            <w:proofErr w:type="spellEnd"/>
+            <w:r>
+              <w:t>:</w:t>
             </w:r>
           </w:p>
           <w:p>
@@ -8839,8 +9112,29 @@
           <w:numId w:val="7"/>
         </w:numPr>
       </w:pPr>
-      <w:r>
-        <w:t>Creata collection mongodb in locale ( connection= localhost:27017 ; db=</w:t>
+      <w:proofErr w:type="spellStart"/>
+      <w:r>
+        <w:t>Creata</w:t>
+      </w:r>
+      <w:proofErr w:type="spellEnd"/>
+      <w:r>
+        <w:t xml:space="preserve"> collection </w:t>
+      </w:r>
+      <w:proofErr w:type="spellStart"/>
+      <w:r>
+        <w:t>mongodb</w:t>
+      </w:r>
+      <w:proofErr w:type="spellEnd"/>
+      <w:r>
+        <w:t xml:space="preserve"> in locale ( connection= localhost:27017 ; </w:t>
+      </w:r>
+      <w:proofErr w:type="spellStart"/>
+      <w:r>
+        <w:t>db</w:t>
+      </w:r>
+      <w:proofErr w:type="spellEnd"/>
+      <w:r>
+        <w:t>=</w:t>
       </w:r>
       <w:r>
         <w:t xml:space="preserve">local ; collection=metadata) </w:t>
@@ -8971,7 +9265,15 @@
         <w:t>Download</w:t>
       </w:r>
       <w:r>
-        <w:t xml:space="preserve"> è rimasto GET input path an</w:t>
+        <w:t xml:space="preserve"> è </w:t>
+      </w:r>
+      <w:proofErr w:type="spellStart"/>
+      <w:r>
+        <w:t>rimasto</w:t>
+      </w:r>
+      <w:proofErr w:type="spellEnd"/>
+      <w:r>
+        <w:t xml:space="preserve"> GET input path an</w:t>
       </w:r>
       <w:r>
         <w:t>d output the file</w:t>
@@ -9167,8 +9469,13 @@
           <w:bCs/>
         </w:rPr>
       </w:pPr>
-      <w:r>
-        <w:t xml:space="preserve">Sviluppata </w:t>
+      <w:proofErr w:type="spellStart"/>
+      <w:r>
+        <w:t>Sviluppata</w:t>
+      </w:r>
+      <w:proofErr w:type="spellEnd"/>
+      <w:r>
+        <w:t xml:space="preserve"> </w:t>
       </w:r>
       <w:r>
         <w:rPr>
@@ -9872,8 +10179,13 @@
           <w:bCs/>
         </w:rPr>
       </w:pPr>
-      <w:r>
-        <w:t xml:space="preserve">Query_SQL: </w:t>
+      <w:proofErr w:type="spellStart"/>
+      <w:r>
+        <w:t>Query_SQL</w:t>
+      </w:r>
+      <w:proofErr w:type="spellEnd"/>
+      <w:r>
+        <w:t xml:space="preserve">: </w:t>
       </w:r>
       <w:r>
         <w:rPr>
@@ -9884,11 +10196,16 @@
       </w:r>
     </w:p>
     <w:p>
+      <w:proofErr w:type="spellStart"/>
       <w:r>
         <w:t>Script_p</w:t>
       </w:r>
       <w:r>
-        <w:t xml:space="preserve">ython: </w:t>
+        <w:t>ython</w:t>
+      </w:r>
+      <w:proofErr w:type="spellEnd"/>
+      <w:r>
+        <w:t xml:space="preserve">: </w:t>
       </w:r>
       <w:r>
         <w:rPr>
@@ -9908,8 +10225,13 @@
           <w:bCs/>
         </w:rPr>
       </w:pPr>
-      <w:r>
-        <w:t xml:space="preserve">N_nodes: </w:t>
+      <w:proofErr w:type="spellStart"/>
+      <w:r>
+        <w:t>N_nodes</w:t>
+      </w:r>
+      <w:proofErr w:type="spellEnd"/>
+      <w:r>
+        <w:t xml:space="preserve">: </w:t>
       </w:r>
       <w:r>
         <w:rPr>
@@ -9927,7 +10249,15 @@
     <w:p/>
     <w:p>
       <w:r>
-        <w:t xml:space="preserve">In Output sulla VM: </w:t>
+        <w:t xml:space="preserve">In Output </w:t>
+      </w:r>
+      <w:proofErr w:type="spellStart"/>
+      <w:r>
+        <w:t>sulla</w:t>
+      </w:r>
+      <w:proofErr w:type="spellEnd"/>
+      <w:r>
+        <w:t xml:space="preserve"> VM: </w:t>
       </w:r>
     </w:p>
     <w:p>
@@ -9940,8 +10270,13 @@
       <w:r>
         <w:t xml:space="preserve">{ </w:t>
       </w:r>
-      <w:r>
-        <w:t xml:space="preserve">Query_SQL: </w:t>
+      <w:proofErr w:type="spellStart"/>
+      <w:r>
+        <w:t>Query_SQL</w:t>
+      </w:r>
+      <w:proofErr w:type="spellEnd"/>
+      <w:r>
+        <w:t xml:space="preserve">: </w:t>
       </w:r>
       <w:r>
         <w:rPr>
@@ -9952,11 +10287,16 @@
       </w:r>
     </w:p>
     <w:p>
+      <w:proofErr w:type="spellStart"/>
       <w:r>
         <w:t>Script_p</w:t>
       </w:r>
       <w:r>
-        <w:t xml:space="preserve">ython: </w:t>
+        <w:t>ython</w:t>
+      </w:r>
+      <w:proofErr w:type="spellEnd"/>
+      <w:r>
+        <w:t xml:space="preserve">: </w:t>
       </w:r>
       <w:r>
         <w:rPr>
@@ -10630,11 +10970,22 @@
       </w:r>
     </w:p>
     <w:p>
-      <w:r>
-        <w:t>Uuid,library for creating ID</w:t>
-      </w:r>
-    </w:p>
-    <w:p>
+      <w:proofErr w:type="spellStart"/>
+      <w:r>
+        <w:t>Uuid,library</w:t>
+      </w:r>
+      <w:proofErr w:type="spellEnd"/>
+      <w:r>
+        <w:t xml:space="preserve"> for creating ID</w:t>
+      </w:r>
+    </w:p>
+    <w:p>
+      <w:pPr>
+        <w:rPr>
+          <w:lang w:val="it-IT"/>
+        </w:rPr>
+      </w:pPr>
+      <w:proofErr w:type="spellStart"/>
       <w:r>
         <w:t>D</w:t>
       </w:r>
@@ -10642,12 +10993,25 @@
         <w:t>taas</w:t>
       </w:r>
       <w:r>
-        <w:t>_tui_server “{\”query\”: SELECT ….</w:t>
-      </w:r>
-      <w:r>
-        <w:t xml:space="preserve"> \”script\”: import pandas…</w:t>
-      </w:r>
-      <w:r>
+        <w:t>_tui_server</w:t>
+      </w:r>
+      <w:proofErr w:type="spellEnd"/>
+      <w:r>
+        <w:t xml:space="preserve"> “{\”query\”: SELECT ….</w:t>
+      </w:r>
+      <w:r>
+        <w:t xml:space="preserve"> </w:t>
+      </w:r>
+      <w:r>
+        <w:rPr>
+          <w:lang w:val="it-IT"/>
+        </w:rPr>
+        <w:t>\”script\”: import pandas…</w:t>
+      </w:r>
+      <w:r>
+        <w:rPr>
+          <w:lang w:val="it-IT"/>
+        </w:rPr>
         <w:t>}</w:t>
       </w:r>
     </w:p>
@@ -10656,10 +11020,21 @@
         <w:pBdr>
           <w:bottom w:val="single" w:sz="6" w:space="1" w:color="auto"/>
         </w:pBdr>
-      </w:pPr>
-    </w:p>
-    <w:p>
-      <w:r>
+        <w:rPr>
+          <w:lang w:val="it-IT"/>
+        </w:rPr>
+      </w:pPr>
+    </w:p>
+    <w:p>
+      <w:pPr>
+        <w:rPr>
+          <w:lang w:val="it-IT"/>
+        </w:rPr>
+      </w:pPr>
+      <w:r>
+        <w:rPr>
+          <w:lang w:val="it-IT"/>
+        </w:rPr>
         <w:t>Venerdì 10 Novembre</w:t>
       </w:r>
     </w:p>
@@ -10708,46 +11083,100 @@
         </w:rPr>
       </w:pPr>
       <w:r>
-        <w:t xml:space="preserve">A prescindere, il </w:t>
+        <w:t xml:space="preserve">A </w:t>
+      </w:r>
+      <w:proofErr w:type="spellStart"/>
+      <w:r>
+        <w:t>prescindere</w:t>
+      </w:r>
+      <w:proofErr w:type="spellEnd"/>
+      <w:r>
+        <w:t xml:space="preserve">, il </w:t>
       </w:r>
       <w:r>
         <w:rPr>
           <w:b/>
           <w:bCs/>
         </w:rPr>
-        <w:t>Download Non Funziona</w:t>
-      </w:r>
-      <w:r>
-        <w:t xml:space="preserve"> non so perchè</w:t>
-      </w:r>
-      <w:r>
-        <w:t>, i file sono accessibili (r and w)</w:t>
-      </w:r>
-      <w:r>
-        <w:rPr>
-          <w:lang w:val="it-IT"/>
-        </w:rPr>
-        <w:sym w:font="Wingdings" w:char="F0E0"/>
-      </w:r>
-      <w:r>
-        <w:t xml:space="preserve"> problema con gli absolute paths not being recognized, actually is the server not able to get out</w:t>
-      </w:r>
-      <w:r>
-        <w:t xml:space="preserve"> of its own folder to look at other resources on the machine it seems. </w:t>
-      </w:r>
-      <w:r>
-        <w:rPr>
-          <w:lang w:val="it-IT"/>
-        </w:rPr>
-        <w:t xml:space="preserve">Bada bene </w:t>
-      </w:r>
+        <w:t xml:space="preserve">Download Non </w:t>
+      </w:r>
+      <w:proofErr w:type="spellStart"/>
       <w:r>
         <w:rPr>
           <w:b/>
           <w:bCs/>
-          <w:lang w:val="it-IT"/>
-        </w:rPr>
-        <w:t>quando ti ritorna il 200 non sai come s</w:t>
+        </w:rPr>
+        <w:t>Funziona</w:t>
+      </w:r>
+      <w:proofErr w:type="spellEnd"/>
+      <w:r>
+        <w:t xml:space="preserve"> non so </w:t>
+      </w:r>
+      <w:proofErr w:type="spellStart"/>
+      <w:r>
+        <w:t>perchè</w:t>
+      </w:r>
+      <w:proofErr w:type="spellEnd"/>
+      <w:r>
+        <w:t xml:space="preserve">, </w:t>
+      </w:r>
+      <w:proofErr w:type="spellStart"/>
+      <w:r>
+        <w:t>i</w:t>
+      </w:r>
+      <w:proofErr w:type="spellEnd"/>
+      <w:r>
+        <w:t xml:space="preserve"> file </w:t>
+      </w:r>
+      <w:proofErr w:type="spellStart"/>
+      <w:r>
+        <w:t>sono</w:t>
+      </w:r>
+      <w:proofErr w:type="spellEnd"/>
+      <w:r>
+        <w:t xml:space="preserve"> </w:t>
+      </w:r>
+      <w:proofErr w:type="spellStart"/>
+      <w:r>
+        <w:t>accessibili</w:t>
+      </w:r>
+      <w:proofErr w:type="spellEnd"/>
+      <w:r>
+        <w:t xml:space="preserve"> (r and w)</w:t>
+      </w:r>
+      <w:r>
+        <w:rPr>
+          <w:lang w:val="it-IT"/>
+        </w:rPr>
+        <w:sym w:font="Wingdings" w:char="F0E0"/>
+      </w:r>
+      <w:r>
+        <w:t xml:space="preserve"> </w:t>
+      </w:r>
+      <w:proofErr w:type="spellStart"/>
+      <w:r>
+        <w:t>problema</w:t>
+      </w:r>
+      <w:proofErr w:type="spellEnd"/>
+      <w:r>
+        <w:t xml:space="preserve"> con </w:t>
+      </w:r>
+      <w:proofErr w:type="spellStart"/>
+      <w:r>
+        <w:t>gli</w:t>
+      </w:r>
+      <w:proofErr w:type="spellEnd"/>
+      <w:r>
+        <w:t xml:space="preserve"> absolute paths not being recognized, actually is the server not able to get out</w:t>
+      </w:r>
+      <w:r>
+        <w:t xml:space="preserve"> of its own folder to look at other resources on the machine it seems. </w:t>
+      </w:r>
+      <w:r>
+        <w:rPr>
+          <w:lang w:val="it-IT"/>
+        </w:rPr>
+        <w:t xml:space="preserve">Bada bene </w:t>
       </w:r>
       <w:r>
         <w:rPr>
@@ -10755,20 +11184,30 @@
           <w:bCs/>
           <w:lang w:val="it-IT"/>
         </w:rPr>
-        <w:t>caricare i file</w:t>
-      </w:r>
-    </w:p>
-    <w:p>
-      <w:pPr>
+        <w:t>quando ti ritorna il 200 non sai come s</w:t>
+      </w:r>
+      <w:r>
         <w:rPr>
           <w:b/>
           <w:bCs/>
-        </w:rPr>
-      </w:pPr>
-      <w:r>
+          <w:lang w:val="it-IT"/>
+        </w:rPr>
+        <w:t>caricare i file</w:t>
+      </w:r>
+    </w:p>
+    <w:p>
+      <w:pPr>
         <w:rPr>
           <w:b/>
           <w:bCs/>
+          <w:lang w:val="it-IT"/>
+        </w:rPr>
+      </w:pPr>
+      <w:r>
+        <w:rPr>
+          <w:b/>
+          <w:bCs/>
+          <w:lang w:val="it-IT"/>
         </w:rPr>
         <w:t>Query and Process works fine</w:t>
       </w:r>
@@ -10857,7 +11296,7 @@
           <w:p>
             <w:pPr>
               <w:shd w:val="clear" w:color="auto" w:fill="343541"/>
-              <w:spacing w:after="100" w:line="240" w:lineRule="auto"/>
+              <w:spacing w:after="100"/>
               <w:rPr>
                 <w:rFonts w:ascii="Segoe UI" w:eastAsia="Times New Roman" w:hAnsi="Segoe UI" w:cs="Segoe UI"/>
                 <w:kern w:val="0"/>
@@ -10866,6 +11305,7 @@
                 <w14:ligatures w14:val="none"/>
               </w:rPr>
             </w:pPr>
+            <w:proofErr w:type="spellStart"/>
             <w:r>
               <w:rPr>
                 <w:rFonts w:ascii="Segoe UI" w:eastAsia="Times New Roman" w:hAnsi="Segoe UI" w:cs="Segoe UI"/>
@@ -10874,7 +11314,458 @@
                 <w:szCs w:val="21"/>
                 <w14:ligatures w14:val="none"/>
               </w:rPr>
-              <w:t xml:space="preserve">i noticed this difference in behavior: (api_local_install__env) [centos@my-vm dtaas_test_api]$ pwd /home/centos/dtaas_test_api (api_local_install__env) [centos@my-vm dtaas_test_api]$ curl -X 'GET' \ &gt; 'http://localhost:8080/v1/download/%2Fhome%2Fcentos%2Fdtaas_test_api%2FpriceDetail.png' \ &gt; -H 'accept: application/octet-stream' { "detail": "The requested URL was not found on the server. If you entered the URL manually please check your spelling and try again.", "status": 404, "title": "Not Found", "type": "about:blank" } (api_local_install__env) [centos@my-vm dtaas_test_api]$ curl -X 'GET' \ &gt; 'http://localhost:8080/v1/download/home%2Fcentos%2Fdtaas_test_api%2FpriceDetail.png' \ &gt; -H 'accept: application/octet-stream' { "detail": "The requested URL was not found on the server. If you entered the URL manually please check your spelling and try again.", "status": 404, "title": "Not Found", "type": "about:blank" } (api_local_install__env) [centos@my-vm dtaas_test_api]$ curl -X 'GET' \ &gt; 'http://localhost:8080/v1/download/priceDetail.png' \ &gt; -H 'accept: application/octet-stream' it looks as if in the first case the file was checked but not found, in the second was directly not found. am i right? this suggests the server has no freedom to access it right? given this tree structure: -priceDetail.png -datalake_api\swagger_server how can i make sure the server can reach other folders in the OS </w:t>
+              <w:t>i</w:t>
+            </w:r>
+            <w:proofErr w:type="spellEnd"/>
+            <w:r>
+              <w:rPr>
+                <w:rFonts w:ascii="Segoe UI" w:eastAsia="Times New Roman" w:hAnsi="Segoe UI" w:cs="Segoe UI"/>
+                <w:kern w:val="0"/>
+                <w:sz w:val="21"/>
+                <w:szCs w:val="21"/>
+                <w14:ligatures w14:val="none"/>
+              </w:rPr>
+              <w:t xml:space="preserve"> noticed this difference in behavior: (</w:t>
+            </w:r>
+            <w:proofErr w:type="spellStart"/>
+            <w:r>
+              <w:rPr>
+                <w:rFonts w:ascii="Segoe UI" w:eastAsia="Times New Roman" w:hAnsi="Segoe UI" w:cs="Segoe UI"/>
+                <w:kern w:val="0"/>
+                <w:sz w:val="21"/>
+                <w:szCs w:val="21"/>
+                <w14:ligatures w14:val="none"/>
+              </w:rPr>
+              <w:t>api_local_install__env</w:t>
+            </w:r>
+            <w:proofErr w:type="spellEnd"/>
+            <w:r>
+              <w:rPr>
+                <w:rFonts w:ascii="Segoe UI" w:eastAsia="Times New Roman" w:hAnsi="Segoe UI" w:cs="Segoe UI"/>
+                <w:kern w:val="0"/>
+                <w:sz w:val="21"/>
+                <w:szCs w:val="21"/>
+                <w14:ligatures w14:val="none"/>
+              </w:rPr>
+              <w:t>) [</w:t>
+            </w:r>
+            <w:proofErr w:type="spellStart"/>
+            <w:r>
+              <w:rPr>
+                <w:rFonts w:ascii="Segoe UI" w:eastAsia="Times New Roman" w:hAnsi="Segoe UI" w:cs="Segoe UI"/>
+                <w:kern w:val="0"/>
+                <w:sz w:val="21"/>
+                <w:szCs w:val="21"/>
+                <w14:ligatures w14:val="none"/>
+              </w:rPr>
+              <w:t>centos@my-vm</w:t>
+            </w:r>
+            <w:proofErr w:type="spellEnd"/>
+            <w:r>
+              <w:rPr>
+                <w:rFonts w:ascii="Segoe UI" w:eastAsia="Times New Roman" w:hAnsi="Segoe UI" w:cs="Segoe UI"/>
+                <w:kern w:val="0"/>
+                <w:sz w:val="21"/>
+                <w:szCs w:val="21"/>
+                <w14:ligatures w14:val="none"/>
+              </w:rPr>
+              <w:t xml:space="preserve"> </w:t>
+            </w:r>
+            <w:proofErr w:type="spellStart"/>
+            <w:r>
+              <w:rPr>
+                <w:rFonts w:ascii="Segoe UI" w:eastAsia="Times New Roman" w:hAnsi="Segoe UI" w:cs="Segoe UI"/>
+                <w:kern w:val="0"/>
+                <w:sz w:val="21"/>
+                <w:szCs w:val="21"/>
+                <w14:ligatures w14:val="none"/>
+              </w:rPr>
+              <w:t>dtaas_test_api</w:t>
+            </w:r>
+            <w:proofErr w:type="spellEnd"/>
+            <w:r>
+              <w:rPr>
+                <w:rFonts w:ascii="Segoe UI" w:eastAsia="Times New Roman" w:hAnsi="Segoe UI" w:cs="Segoe UI"/>
+                <w:kern w:val="0"/>
+                <w:sz w:val="21"/>
+                <w:szCs w:val="21"/>
+                <w14:ligatures w14:val="none"/>
+              </w:rPr>
+              <w:t xml:space="preserve">]$ </w:t>
+            </w:r>
+            <w:proofErr w:type="spellStart"/>
+            <w:r>
+              <w:rPr>
+                <w:rFonts w:ascii="Segoe UI" w:eastAsia="Times New Roman" w:hAnsi="Segoe UI" w:cs="Segoe UI"/>
+                <w:kern w:val="0"/>
+                <w:sz w:val="21"/>
+                <w:szCs w:val="21"/>
+                <w14:ligatures w14:val="none"/>
+              </w:rPr>
+              <w:t>pwd</w:t>
+            </w:r>
+            <w:proofErr w:type="spellEnd"/>
+            <w:r>
+              <w:rPr>
+                <w:rFonts w:ascii="Segoe UI" w:eastAsia="Times New Roman" w:hAnsi="Segoe UI" w:cs="Segoe UI"/>
+                <w:kern w:val="0"/>
+                <w:sz w:val="21"/>
+                <w:szCs w:val="21"/>
+                <w14:ligatures w14:val="none"/>
+              </w:rPr>
+              <w:t xml:space="preserve"> /home/centos/</w:t>
+            </w:r>
+            <w:proofErr w:type="spellStart"/>
+            <w:r>
+              <w:rPr>
+                <w:rFonts w:ascii="Segoe UI" w:eastAsia="Times New Roman" w:hAnsi="Segoe UI" w:cs="Segoe UI"/>
+                <w:kern w:val="0"/>
+                <w:sz w:val="21"/>
+                <w:szCs w:val="21"/>
+                <w14:ligatures w14:val="none"/>
+              </w:rPr>
+              <w:t>dtaas_test_api</w:t>
+            </w:r>
+            <w:proofErr w:type="spellEnd"/>
+            <w:r>
+              <w:rPr>
+                <w:rFonts w:ascii="Segoe UI" w:eastAsia="Times New Roman" w:hAnsi="Segoe UI" w:cs="Segoe UI"/>
+                <w:kern w:val="0"/>
+                <w:sz w:val="21"/>
+                <w:szCs w:val="21"/>
+                <w14:ligatures w14:val="none"/>
+              </w:rPr>
+              <w:t xml:space="preserve"> (</w:t>
+            </w:r>
+            <w:proofErr w:type="spellStart"/>
+            <w:r>
+              <w:rPr>
+                <w:rFonts w:ascii="Segoe UI" w:eastAsia="Times New Roman" w:hAnsi="Segoe UI" w:cs="Segoe UI"/>
+                <w:kern w:val="0"/>
+                <w:sz w:val="21"/>
+                <w:szCs w:val="21"/>
+                <w14:ligatures w14:val="none"/>
+              </w:rPr>
+              <w:t>api_local_install__env</w:t>
+            </w:r>
+            <w:proofErr w:type="spellEnd"/>
+            <w:r>
+              <w:rPr>
+                <w:rFonts w:ascii="Segoe UI" w:eastAsia="Times New Roman" w:hAnsi="Segoe UI" w:cs="Segoe UI"/>
+                <w:kern w:val="0"/>
+                <w:sz w:val="21"/>
+                <w:szCs w:val="21"/>
+                <w14:ligatures w14:val="none"/>
+              </w:rPr>
+              <w:t>) [</w:t>
+            </w:r>
+            <w:proofErr w:type="spellStart"/>
+            <w:r>
+              <w:rPr>
+                <w:rFonts w:ascii="Segoe UI" w:eastAsia="Times New Roman" w:hAnsi="Segoe UI" w:cs="Segoe UI"/>
+                <w:kern w:val="0"/>
+                <w:sz w:val="21"/>
+                <w:szCs w:val="21"/>
+                <w14:ligatures w14:val="none"/>
+              </w:rPr>
+              <w:t>centos@my-vm</w:t>
+            </w:r>
+            <w:proofErr w:type="spellEnd"/>
+            <w:r>
+              <w:rPr>
+                <w:rFonts w:ascii="Segoe UI" w:eastAsia="Times New Roman" w:hAnsi="Segoe UI" w:cs="Segoe UI"/>
+                <w:kern w:val="0"/>
+                <w:sz w:val="21"/>
+                <w:szCs w:val="21"/>
+                <w14:ligatures w14:val="none"/>
+              </w:rPr>
+              <w:t xml:space="preserve"> </w:t>
+            </w:r>
+            <w:proofErr w:type="spellStart"/>
+            <w:r>
+              <w:rPr>
+                <w:rFonts w:ascii="Segoe UI" w:eastAsia="Times New Roman" w:hAnsi="Segoe UI" w:cs="Segoe UI"/>
+                <w:kern w:val="0"/>
+                <w:sz w:val="21"/>
+                <w:szCs w:val="21"/>
+                <w14:ligatures w14:val="none"/>
+              </w:rPr>
+              <w:t>dtaas_test_api</w:t>
+            </w:r>
+            <w:proofErr w:type="spellEnd"/>
+            <w:r>
+              <w:rPr>
+                <w:rFonts w:ascii="Segoe UI" w:eastAsia="Times New Roman" w:hAnsi="Segoe UI" w:cs="Segoe UI"/>
+                <w:kern w:val="0"/>
+                <w:sz w:val="21"/>
+                <w:szCs w:val="21"/>
+                <w14:ligatures w14:val="none"/>
+              </w:rPr>
+              <w:t>]$ curl -X 'GET' \ &gt; 'http://localhost:8080/v1/download/%2Fhome%2Fcentos%2Fdtaas_test_api%2FpriceDetail.png' \ &gt; -H 'accept: application/octet-stream' { "detail": "The requested URL was not found on the server. If you entered the URL manually please check your spelling and try again.", "status": 404, "title": "Not Found", "type": "</w:t>
+            </w:r>
+            <w:proofErr w:type="spellStart"/>
+            <w:r>
+              <w:rPr>
+                <w:rFonts w:ascii="Segoe UI" w:eastAsia="Times New Roman" w:hAnsi="Segoe UI" w:cs="Segoe UI"/>
+                <w:kern w:val="0"/>
+                <w:sz w:val="21"/>
+                <w:szCs w:val="21"/>
+                <w14:ligatures w14:val="none"/>
+              </w:rPr>
+              <w:t>about:blank</w:t>
+            </w:r>
+            <w:proofErr w:type="spellEnd"/>
+            <w:r>
+              <w:rPr>
+                <w:rFonts w:ascii="Segoe UI" w:eastAsia="Times New Roman" w:hAnsi="Segoe UI" w:cs="Segoe UI"/>
+                <w:kern w:val="0"/>
+                <w:sz w:val="21"/>
+                <w:szCs w:val="21"/>
+                <w14:ligatures w14:val="none"/>
+              </w:rPr>
+              <w:t>" } (</w:t>
+            </w:r>
+            <w:proofErr w:type="spellStart"/>
+            <w:r>
+              <w:rPr>
+                <w:rFonts w:ascii="Segoe UI" w:eastAsia="Times New Roman" w:hAnsi="Segoe UI" w:cs="Segoe UI"/>
+                <w:kern w:val="0"/>
+                <w:sz w:val="21"/>
+                <w:szCs w:val="21"/>
+                <w14:ligatures w14:val="none"/>
+              </w:rPr>
+              <w:t>api_local_install__env</w:t>
+            </w:r>
+            <w:proofErr w:type="spellEnd"/>
+            <w:r>
+              <w:rPr>
+                <w:rFonts w:ascii="Segoe UI" w:eastAsia="Times New Roman" w:hAnsi="Segoe UI" w:cs="Segoe UI"/>
+                <w:kern w:val="0"/>
+                <w:sz w:val="21"/>
+                <w:szCs w:val="21"/>
+                <w14:ligatures w14:val="none"/>
+              </w:rPr>
+              <w:t>) [</w:t>
+            </w:r>
+            <w:proofErr w:type="spellStart"/>
+            <w:r>
+              <w:rPr>
+                <w:rFonts w:ascii="Segoe UI" w:eastAsia="Times New Roman" w:hAnsi="Segoe UI" w:cs="Segoe UI"/>
+                <w:kern w:val="0"/>
+                <w:sz w:val="21"/>
+                <w:szCs w:val="21"/>
+                <w14:ligatures w14:val="none"/>
+              </w:rPr>
+              <w:t>centos@my-vm</w:t>
+            </w:r>
+            <w:proofErr w:type="spellEnd"/>
+            <w:r>
+              <w:rPr>
+                <w:rFonts w:ascii="Segoe UI" w:eastAsia="Times New Roman" w:hAnsi="Segoe UI" w:cs="Segoe UI"/>
+                <w:kern w:val="0"/>
+                <w:sz w:val="21"/>
+                <w:szCs w:val="21"/>
+                <w14:ligatures w14:val="none"/>
+              </w:rPr>
+              <w:t xml:space="preserve"> </w:t>
+            </w:r>
+            <w:proofErr w:type="spellStart"/>
+            <w:r>
+              <w:rPr>
+                <w:rFonts w:ascii="Segoe UI" w:eastAsia="Times New Roman" w:hAnsi="Segoe UI" w:cs="Segoe UI"/>
+                <w:kern w:val="0"/>
+                <w:sz w:val="21"/>
+                <w:szCs w:val="21"/>
+                <w14:ligatures w14:val="none"/>
+              </w:rPr>
+              <w:t>dtaas_test_api</w:t>
+            </w:r>
+            <w:proofErr w:type="spellEnd"/>
+            <w:r>
+              <w:rPr>
+                <w:rFonts w:ascii="Segoe UI" w:eastAsia="Times New Roman" w:hAnsi="Segoe UI" w:cs="Segoe UI"/>
+                <w:kern w:val="0"/>
+                <w:sz w:val="21"/>
+                <w:szCs w:val="21"/>
+                <w14:ligatures w14:val="none"/>
+              </w:rPr>
+              <w:t>]$ curl -X 'GET' \ &gt; 'http://localhost:8080/v1/download/home%2Fcentos%2Fdtaas_test_api%2FpriceDetail.png' \ &gt; -H 'accept: application/octet-stream' { "detail": "The requested URL was not found on the server. If you entered the URL manually please check your spelling and try again.", "status": 404, "title": "Not Found", "type": "</w:t>
+            </w:r>
+            <w:proofErr w:type="spellStart"/>
+            <w:r>
+              <w:rPr>
+                <w:rFonts w:ascii="Segoe UI" w:eastAsia="Times New Roman" w:hAnsi="Segoe UI" w:cs="Segoe UI"/>
+                <w:kern w:val="0"/>
+                <w:sz w:val="21"/>
+                <w:szCs w:val="21"/>
+                <w14:ligatures w14:val="none"/>
+              </w:rPr>
+              <w:t>about:blank</w:t>
+            </w:r>
+            <w:proofErr w:type="spellEnd"/>
+            <w:r>
+              <w:rPr>
+                <w:rFonts w:ascii="Segoe UI" w:eastAsia="Times New Roman" w:hAnsi="Segoe UI" w:cs="Segoe UI"/>
+                <w:kern w:val="0"/>
+                <w:sz w:val="21"/>
+                <w:szCs w:val="21"/>
+                <w14:ligatures w14:val="none"/>
+              </w:rPr>
+              <w:t>" } (</w:t>
+            </w:r>
+            <w:proofErr w:type="spellStart"/>
+            <w:r>
+              <w:rPr>
+                <w:rFonts w:ascii="Segoe UI" w:eastAsia="Times New Roman" w:hAnsi="Segoe UI" w:cs="Segoe UI"/>
+                <w:kern w:val="0"/>
+                <w:sz w:val="21"/>
+                <w:szCs w:val="21"/>
+                <w14:ligatures w14:val="none"/>
+              </w:rPr>
+              <w:t>api_local_install__env</w:t>
+            </w:r>
+            <w:proofErr w:type="spellEnd"/>
+            <w:r>
+              <w:rPr>
+                <w:rFonts w:ascii="Segoe UI" w:eastAsia="Times New Roman" w:hAnsi="Segoe UI" w:cs="Segoe UI"/>
+                <w:kern w:val="0"/>
+                <w:sz w:val="21"/>
+                <w:szCs w:val="21"/>
+                <w14:ligatures w14:val="none"/>
+              </w:rPr>
+              <w:t>) [</w:t>
+            </w:r>
+            <w:proofErr w:type="spellStart"/>
+            <w:r>
+              <w:rPr>
+                <w:rFonts w:ascii="Segoe UI" w:eastAsia="Times New Roman" w:hAnsi="Segoe UI" w:cs="Segoe UI"/>
+                <w:kern w:val="0"/>
+                <w:sz w:val="21"/>
+                <w:szCs w:val="21"/>
+                <w14:ligatures w14:val="none"/>
+              </w:rPr>
+              <w:t>centos@my-vm</w:t>
+            </w:r>
+            <w:proofErr w:type="spellEnd"/>
+            <w:r>
+              <w:rPr>
+                <w:rFonts w:ascii="Segoe UI" w:eastAsia="Times New Roman" w:hAnsi="Segoe UI" w:cs="Segoe UI"/>
+                <w:kern w:val="0"/>
+                <w:sz w:val="21"/>
+                <w:szCs w:val="21"/>
+                <w14:ligatures w14:val="none"/>
+              </w:rPr>
+              <w:t xml:space="preserve"> </w:t>
+            </w:r>
+            <w:proofErr w:type="spellStart"/>
+            <w:r>
+              <w:rPr>
+                <w:rFonts w:ascii="Segoe UI" w:eastAsia="Times New Roman" w:hAnsi="Segoe UI" w:cs="Segoe UI"/>
+                <w:kern w:val="0"/>
+                <w:sz w:val="21"/>
+                <w:szCs w:val="21"/>
+                <w14:ligatures w14:val="none"/>
+              </w:rPr>
+              <w:t>dtaas_test_api</w:t>
+            </w:r>
+            <w:proofErr w:type="spellEnd"/>
+            <w:r>
+              <w:rPr>
+                <w:rFonts w:ascii="Segoe UI" w:eastAsia="Times New Roman" w:hAnsi="Segoe UI" w:cs="Segoe UI"/>
+                <w:kern w:val="0"/>
+                <w:sz w:val="21"/>
+                <w:szCs w:val="21"/>
+                <w14:ligatures w14:val="none"/>
+              </w:rPr>
+              <w:t xml:space="preserve">]$ curl -X 'GET' \ &gt; 'http://localhost:8080/v1/download/priceDetail.png' \ &gt; -H 'accept: application/octet-stream' it looks as if in the first case the file was checked but not found, in the second was directly not found. am </w:t>
+            </w:r>
+            <w:proofErr w:type="spellStart"/>
+            <w:r>
+              <w:rPr>
+                <w:rFonts w:ascii="Segoe UI" w:eastAsia="Times New Roman" w:hAnsi="Segoe UI" w:cs="Segoe UI"/>
+                <w:kern w:val="0"/>
+                <w:sz w:val="21"/>
+                <w:szCs w:val="21"/>
+                <w14:ligatures w14:val="none"/>
+              </w:rPr>
+              <w:t>i</w:t>
+            </w:r>
+            <w:proofErr w:type="spellEnd"/>
+            <w:r>
+              <w:rPr>
+                <w:rFonts w:ascii="Segoe UI" w:eastAsia="Times New Roman" w:hAnsi="Segoe UI" w:cs="Segoe UI"/>
+                <w:kern w:val="0"/>
+                <w:sz w:val="21"/>
+                <w:szCs w:val="21"/>
+                <w14:ligatures w14:val="none"/>
+              </w:rPr>
+              <w:t xml:space="preserve"> right? this suggests the server has no freedom to access it right? given this tree structure: -priceDetail.png -</w:t>
+            </w:r>
+            <w:proofErr w:type="spellStart"/>
+            <w:r>
+              <w:rPr>
+                <w:rFonts w:ascii="Segoe UI" w:eastAsia="Times New Roman" w:hAnsi="Segoe UI" w:cs="Segoe UI"/>
+                <w:kern w:val="0"/>
+                <w:sz w:val="21"/>
+                <w:szCs w:val="21"/>
+                <w14:ligatures w14:val="none"/>
+              </w:rPr>
+              <w:t>datalake_api</w:t>
+            </w:r>
+            <w:proofErr w:type="spellEnd"/>
+            <w:r>
+              <w:rPr>
+                <w:rFonts w:ascii="Segoe UI" w:eastAsia="Times New Roman" w:hAnsi="Segoe UI" w:cs="Segoe UI"/>
+                <w:kern w:val="0"/>
+                <w:sz w:val="21"/>
+                <w:szCs w:val="21"/>
+                <w14:ligatures w14:val="none"/>
+              </w:rPr>
+              <w:t>\</w:t>
+            </w:r>
+            <w:proofErr w:type="spellStart"/>
+            <w:r>
+              <w:rPr>
+                <w:rFonts w:ascii="Segoe UI" w:eastAsia="Times New Roman" w:hAnsi="Segoe UI" w:cs="Segoe UI"/>
+                <w:kern w:val="0"/>
+                <w:sz w:val="21"/>
+                <w:szCs w:val="21"/>
+                <w14:ligatures w14:val="none"/>
+              </w:rPr>
+              <w:t>swagger_server</w:t>
+            </w:r>
+            <w:proofErr w:type="spellEnd"/>
+            <w:r>
+              <w:rPr>
+                <w:rFonts w:ascii="Segoe UI" w:eastAsia="Times New Roman" w:hAnsi="Segoe UI" w:cs="Segoe UI"/>
+                <w:kern w:val="0"/>
+                <w:sz w:val="21"/>
+                <w:szCs w:val="21"/>
+                <w14:ligatures w14:val="none"/>
+              </w:rPr>
+              <w:t xml:space="preserve"> how can </w:t>
+            </w:r>
+            <w:proofErr w:type="spellStart"/>
+            <w:r>
+              <w:rPr>
+                <w:rFonts w:ascii="Segoe UI" w:eastAsia="Times New Roman" w:hAnsi="Segoe UI" w:cs="Segoe UI"/>
+                <w:kern w:val="0"/>
+                <w:sz w:val="21"/>
+                <w:szCs w:val="21"/>
+                <w14:ligatures w14:val="none"/>
+              </w:rPr>
+              <w:t>i</w:t>
+            </w:r>
+            <w:proofErr w:type="spellEnd"/>
+            <w:r>
+              <w:rPr>
+                <w:rFonts w:ascii="Segoe UI" w:eastAsia="Times New Roman" w:hAnsi="Segoe UI" w:cs="Segoe UI"/>
+                <w:kern w:val="0"/>
+                <w:sz w:val="21"/>
+                <w:szCs w:val="21"/>
+                <w14:ligatures w14:val="none"/>
+              </w:rPr>
+              <w:t xml:space="preserve"> make sure the server can reach other folders in the OS </w:t>
             </w:r>
           </w:p>
           <w:p>
@@ -11622,7 +12513,29 @@
                 <w:szCs w:val="21"/>
                 <w14:ligatures w14:val="none"/>
               </w:rPr>
-              <w:t>The server's ability to access files outside its working directory depends on the server configuration, file permissions, and potentially security policies like SELinux.</w:t>
+              <w:t xml:space="preserve">The server's ability to access files outside its working directory depends on the server configuration, file permissions, and potentially security policies like </w:t>
+            </w:r>
+            <w:proofErr w:type="spellStart"/>
+            <w:r>
+              <w:rPr>
+                <w:rFonts w:ascii="Segoe UI" w:eastAsia="Times New Roman" w:hAnsi="Segoe UI" w:cs="Segoe UI"/>
+                <w:kern w:val="0"/>
+                <w:sz w:val="21"/>
+                <w:szCs w:val="21"/>
+                <w14:ligatures w14:val="none"/>
+              </w:rPr>
+              <w:t>SELinux</w:t>
+            </w:r>
+            <w:proofErr w:type="spellEnd"/>
+            <w:r>
+              <w:rPr>
+                <w:rFonts w:ascii="Segoe UI" w:eastAsia="Times New Roman" w:hAnsi="Segoe UI" w:cs="Segoe UI"/>
+                <w:kern w:val="0"/>
+                <w:sz w:val="21"/>
+                <w:szCs w:val="21"/>
+                <w14:ligatures w14:val="none"/>
+              </w:rPr>
+              <w:t>.</w:t>
             </w:r>
           </w:p>
           <w:p>
@@ -11842,7 +12755,29 @@
                 <w:szCs w:val="21"/>
                 <w14:ligatures w14:val="none"/>
               </w:rPr>
-              <w:t xml:space="preserve">For example, you can create a symlink to </w:t>
+              <w:t xml:space="preserve">For example, you can create a </w:t>
+            </w:r>
+            <w:proofErr w:type="spellStart"/>
+            <w:r>
+              <w:rPr>
+                <w:rFonts w:ascii="Segoe UI" w:eastAsia="Times New Roman" w:hAnsi="Segoe UI" w:cs="Segoe UI"/>
+                <w:kern w:val="0"/>
+                <w:sz w:val="21"/>
+                <w:szCs w:val="21"/>
+                <w14:ligatures w14:val="none"/>
+              </w:rPr>
+              <w:t>symlink</w:t>
+            </w:r>
+            <w:proofErr w:type="spellEnd"/>
+            <w:r>
+              <w:rPr>
+                <w:rFonts w:ascii="Segoe UI" w:eastAsia="Times New Roman" w:hAnsi="Segoe UI" w:cs="Segoe UI"/>
+                <w:kern w:val="0"/>
+                <w:sz w:val="21"/>
+                <w:szCs w:val="21"/>
+                <w14:ligatures w14:val="none"/>
+              </w:rPr>
+              <w:t xml:space="preserve"> to </w:t>
             </w:r>
             <w:r>
               <w:rPr>
@@ -11903,6 +12838,7 @@
                 <w14:ligatures w14:val="none"/>
               </w:rPr>
             </w:pPr>
+            <w:proofErr w:type="spellStart"/>
             <w:r>
               <w:rPr>
                 <w:rFonts w:ascii="Segoe UI" w:eastAsia="Times New Roman" w:hAnsi="Segoe UI" w:cs="Segoe UI"/>
@@ -11922,7 +12858,18 @@
                 <w:szCs w:val="18"/>
                 <w14:ligatures w14:val="none"/>
               </w:rPr>
-              <w:t>Copy code</w:t>
+              <w:t>Copy</w:t>
+            </w:r>
+            <w:proofErr w:type="spellEnd"/>
+            <w:r>
+              <w:rPr>
+                <w:rFonts w:ascii="Segoe UI" w:eastAsia="Times New Roman" w:hAnsi="Segoe UI" w:cs="Segoe UI"/>
+                <w:kern w:val="0"/>
+                <w:sz w:val="18"/>
+                <w:szCs w:val="18"/>
+                <w14:ligatures w14:val="none"/>
+              </w:rPr>
+              <w:t xml:space="preserve"> code</w:t>
             </w:r>
           </w:p>
           <w:p>
@@ -11982,7 +12929,59 @@
                 <w:bdr w:val="single" w:sz="2" w:space="1" w:color="D9D9E3" w:frame="1"/>
                 <w14:ligatures w14:val="none"/>
               </w:rPr>
-              <w:t xml:space="preserve"> -s /home/centos/dtaas_test_api/priceDetail.png /path/to/server/working/dir/priceDetail.png </w:t>
+              <w:t xml:space="preserve"> -s /home/centos/</w:t>
+            </w:r>
+            <w:proofErr w:type="spellStart"/>
+            <w:r>
+              <w:rPr>
+                <w:rFonts w:ascii="inherit" w:eastAsia="Times New Roman" w:hAnsi="inherit" w:cs="Courier New"/>
+                <w:color w:val="FFFFFF"/>
+                <w:kern w:val="0"/>
+                <w:sz w:val="20"/>
+                <w:szCs w:val="20"/>
+                <w:bdr w:val="single" w:sz="2" w:space="1" w:color="D9D9E3" w:frame="1"/>
+                <w14:ligatures w14:val="none"/>
+              </w:rPr>
+              <w:t>dtaas_test_api</w:t>
+            </w:r>
+            <w:proofErr w:type="spellEnd"/>
+            <w:r>
+              <w:rPr>
+                <w:rFonts w:ascii="inherit" w:eastAsia="Times New Roman" w:hAnsi="inherit" w:cs="Courier New"/>
+                <w:color w:val="FFFFFF"/>
+                <w:kern w:val="0"/>
+                <w:sz w:val="20"/>
+                <w:szCs w:val="20"/>
+                <w:bdr w:val="single" w:sz="2" w:space="1" w:color="D9D9E3" w:frame="1"/>
+                <w14:ligatures w14:val="none"/>
+              </w:rPr>
+              <w:t>/priceDetail.png /path/to/server/working/</w:t>
+            </w:r>
+            <w:proofErr w:type="spellStart"/>
+            <w:r>
+              <w:rPr>
+                <w:rFonts w:ascii="inherit" w:eastAsia="Times New Roman" w:hAnsi="inherit" w:cs="Courier New"/>
+                <w:color w:val="FFFFFF"/>
+                <w:kern w:val="0"/>
+                <w:sz w:val="20"/>
+                <w:szCs w:val="20"/>
+                <w:bdr w:val="single" w:sz="2" w:space="1" w:color="D9D9E3" w:frame="1"/>
+                <w14:ligatures w14:val="none"/>
+              </w:rPr>
+              <w:t>dir</w:t>
+            </w:r>
+            <w:proofErr w:type="spellEnd"/>
+            <w:r>
+              <w:rPr>
+                <w:rFonts w:ascii="inherit" w:eastAsia="Times New Roman" w:hAnsi="inherit" w:cs="Courier New"/>
+                <w:color w:val="FFFFFF"/>
+                <w:kern w:val="0"/>
+                <w:sz w:val="20"/>
+                <w:szCs w:val="20"/>
+                <w:bdr w:val="single" w:sz="2" w:space="1" w:color="D9D9E3" w:frame="1"/>
+                <w14:ligatures w14:val="none"/>
+              </w:rPr>
+              <w:t xml:space="preserve">/priceDetail.png </w:t>
             </w:r>
           </w:p>
           <w:p>
@@ -12136,7 +13135,29 @@
                 <w:szCs w:val="21"/>
                 <w14:ligatures w14:val="none"/>
               </w:rPr>
-              <w:t>If using SELinux or similar, ensure it's not restricting file access.</w:t>
+              <w:t xml:space="preserve">If using </w:t>
+            </w:r>
+            <w:proofErr w:type="spellStart"/>
+            <w:r>
+              <w:rPr>
+                <w:rFonts w:ascii="Segoe UI" w:eastAsia="Times New Roman" w:hAnsi="Segoe UI" w:cs="Segoe UI"/>
+                <w:kern w:val="0"/>
+                <w:sz w:val="21"/>
+                <w:szCs w:val="21"/>
+                <w14:ligatures w14:val="none"/>
+              </w:rPr>
+              <w:t>SELinux</w:t>
+            </w:r>
+            <w:proofErr w:type="spellEnd"/>
+            <w:r>
+              <w:rPr>
+                <w:rFonts w:ascii="Segoe UI" w:eastAsia="Times New Roman" w:hAnsi="Segoe UI" w:cs="Segoe UI"/>
+                <w:kern w:val="0"/>
+                <w:sz w:val="21"/>
+                <w:szCs w:val="21"/>
+                <w14:ligatures w14:val="none"/>
+              </w:rPr>
+              <w:t xml:space="preserve"> or similar, ensure it's not restricting file access.</w:t>
             </w:r>
           </w:p>
           <w:p>
@@ -12316,36 +13337,85 @@
     </w:p>
     <w:p>
       <w:r>
-        <w:t>ln -s /home/centos/dtaas_test_api/</w:t>
-      </w:r>
+        <w:t>ln -s /home/centos/</w:t>
+      </w:r>
+      <w:proofErr w:type="spellStart"/>
+      <w:r>
+        <w:t>dtaas_test_api</w:t>
+      </w:r>
+      <w:proofErr w:type="spellEnd"/>
+      <w:r>
+        <w:t>/</w:t>
+      </w:r>
+      <w:proofErr w:type="spellStart"/>
       <w:r>
         <w:t>COCO</w:t>
       </w:r>
       <w:r>
-        <w:t>_dataset/</w:t>
+        <w:t>_dataset</w:t>
+      </w:r>
+      <w:proofErr w:type="spellEnd"/>
+      <w:r>
+        <w:t>/</w:t>
       </w:r>
       <w:r>
         <w:t xml:space="preserve"> </w:t>
       </w:r>
       <w:r>
-        <w:t>/home/centos/dtaas_test_api</w:t>
-      </w:r>
+        <w:t>/home/centos/</w:t>
+      </w:r>
+      <w:proofErr w:type="spellStart"/>
+      <w:r>
+        <w:t>dtaas_test_api</w:t>
+      </w:r>
+      <w:proofErr w:type="spellEnd"/>
       <w:r>
         <w:t>/</w:t>
       </w:r>
-      <w:r>
-        <w:t>datalake_api/COCO_dataset/</w:t>
+      <w:proofErr w:type="spellStart"/>
+      <w:r>
+        <w:t>datalake_api</w:t>
+      </w:r>
+      <w:proofErr w:type="spellEnd"/>
+      <w:r>
+        <w:t>/</w:t>
+      </w:r>
+      <w:proofErr w:type="spellStart"/>
+      <w:r>
+        <w:t>COCO_dataset</w:t>
+      </w:r>
+      <w:proofErr w:type="spellEnd"/>
+      <w:r>
+        <w:t>/</w:t>
       </w:r>
     </w:p>
     <w:p/>
     <w:p>
       <w:r>
-        <w:t>but I can also use import os</w:t>
-      </w:r>
-    </w:p>
-    <w:p>
-      <w:r>
-        <w:t xml:space="preserve">os.chdir(/home) on the main flask app (where app.run, with debug, is) </w:t>
+        <w:t xml:space="preserve">but I can also use import </w:t>
+      </w:r>
+      <w:proofErr w:type="spellStart"/>
+      <w:r>
+        <w:t>os</w:t>
+      </w:r>
+      <w:proofErr w:type="spellEnd"/>
+    </w:p>
+    <w:p>
+      <w:proofErr w:type="spellStart"/>
+      <w:r>
+        <w:t>os.chdir</w:t>
+      </w:r>
+      <w:proofErr w:type="spellEnd"/>
+      <w:r>
+        <w:t xml:space="preserve">(/home) on the main flask app (where </w:t>
+      </w:r>
+      <w:proofErr w:type="spellStart"/>
+      <w:r>
+        <w:t>app.run</w:t>
+      </w:r>
+      <w:proofErr w:type="spellEnd"/>
+      <w:r>
+        <w:t xml:space="preserve">, with debug, is) </w:t>
       </w:r>
     </w:p>
     <w:p/>
@@ -12354,12 +13424,14 @@
         <w:rPr>
           <w:b/>
           <w:bCs/>
+          <w:lang w:val="it-IT"/>
         </w:rPr>
       </w:pPr>
       <w:r>
         <w:rPr>
           <w:b/>
           <w:bCs/>
+          <w:lang w:val="it-IT"/>
         </w:rPr>
         <w:t>delete non funziona per path</w:t>
       </w:r>
@@ -12369,9 +13441,13 @@
         <w:rPr>
           <w:b/>
           <w:bCs/>
-        </w:rPr>
-      </w:pPr>
-      <w:r>
+          <w:lang w:val="it-IT"/>
+        </w:rPr>
+      </w:pPr>
+      <w:r>
+        <w:rPr>
+          <w:lang w:val="it-IT"/>
+        </w:rPr>
         <w:lastRenderedPageBreak/>
         <w:t xml:space="preserve">Problemi con </w:t>
       </w:r>
@@ -12379,6 +13455,7 @@
         <w:rPr>
           <w:b/>
           <w:bCs/>
+          <w:lang w:val="it-IT"/>
         </w:rPr>
         <w:t>upload:</w:t>
       </w:r>
@@ -12398,102 +13475,618 @@
             <w:tcW w:w="9350" w:type="dxa"/>
           </w:tcPr>
           <w:p>
-            <w:pPr>
-              <w:spacing w:after="0" w:line="240" w:lineRule="auto"/>
-            </w:pPr>
-            <w:r>
-              <w:t>(api_local_install__env) [centos@my-vm dtaas_test_api]$ curl -X 'POST' \</w:t>
-            </w:r>
-          </w:p>
-          <w:p>
-            <w:pPr>
-              <w:spacing w:after="0" w:line="240" w:lineRule="auto"/>
-            </w:pPr>
+            <w:r>
+              <w:t>(</w:t>
+            </w:r>
+            <w:proofErr w:type="spellStart"/>
+            <w:r>
+              <w:t>api_local_install__env</w:t>
+            </w:r>
+            <w:proofErr w:type="spellEnd"/>
+            <w:r>
+              <w:t>) [</w:t>
+            </w:r>
+            <w:proofErr w:type="spellStart"/>
+            <w:r>
+              <w:t>centos@my-vm</w:t>
+            </w:r>
+            <w:proofErr w:type="spellEnd"/>
+            <w:r>
+              <w:t xml:space="preserve"> </w:t>
+            </w:r>
+            <w:proofErr w:type="spellStart"/>
+            <w:r>
+              <w:t>dtaas_test_api</w:t>
+            </w:r>
+            <w:proofErr w:type="spellEnd"/>
+            <w:r>
+              <w:t>]$ curl -X 'POST' \</w:t>
+            </w:r>
+          </w:p>
+          <w:p>
             <w:r>
               <w:t>&gt;   'http://localhost:8080/v1/upload' \</w:t>
             </w:r>
           </w:p>
           <w:p>
-            <w:pPr>
-              <w:spacing w:after="0" w:line="240" w:lineRule="auto"/>
-            </w:pPr>
             <w:r>
               <w:t>&gt;   -H 'accept: text/plain' \</w:t>
             </w:r>
           </w:p>
           <w:p>
-            <w:pPr>
-              <w:spacing w:after="0" w:line="240" w:lineRule="auto"/>
-            </w:pPr>
             <w:r>
               <w:t>&gt;   -H 'Content-Type: multipart/form-data' \</w:t>
             </w:r>
           </w:p>
           <w:p>
-            <w:pPr>
-              <w:spacing w:after="0" w:line="240" w:lineRule="auto"/>
-            </w:pPr>
             <w:r>
               <w:t>&gt;   -F 'file=@SINGLE_cat_entry_metadata_test.json;type=application/json' \</w:t>
             </w:r>
           </w:p>
           <w:p>
-            <w:pPr>
-              <w:spacing w:after="0" w:line="240" w:lineRule="auto"/>
-            </w:pPr>
-            <w:r>
-              <w:t>&gt;   -F 'json_data=@priceDetail.png;type=image/png'</w:t>
-            </w:r>
-          </w:p>
-          <w:p>
-            <w:pPr>
-              <w:spacing w:after="0" w:line="240" w:lineRule="auto"/>
-            </w:pPr>
-            <w:r>
-              <w:t>"Upload Failed: [Errno 2] No such file or directory: 'C:\\\\Users\\\\IvanGentile\\\\OneDrive - Net Service S.p.A\\\\Desktop\\\\API_test_files\\\\COCO_dataset/SINGLE_cat_entry_metadata_test.json'"</w:t>
-            </w:r>
-          </w:p>
-          <w:p>
-            <w:pPr>
-              <w:spacing w:after="0" w:line="240" w:lineRule="auto"/>
-            </w:pPr>
-            <w:r>
-              <w:t>(api_local_install__env) [centos@my-vm dtaas_test_api]$ ls</w:t>
-            </w:r>
-          </w:p>
-          <w:p>
-            <w:pPr>
-              <w:spacing w:after="0" w:line="240" w:lineRule="auto"/>
-            </w:pPr>
-            <w:r>
-              <w:t>api_local_install__env  datalake_api     queryTry.txt</w:t>
-            </w:r>
-          </w:p>
-          <w:p>
-            <w:pPr>
-              <w:spacing w:after="0" w:line="240" w:lineRule="auto"/>
-            </w:pPr>
-            <w:r>
-              <w:t>COCO_dataset            priceDetail.png  SINGLE_cat_entry_metadata_test.json</w:t>
-            </w:r>
-          </w:p>
-          <w:p>
-            <w:pPr>
-              <w:spacing w:after="0" w:line="240" w:lineRule="auto"/>
-            </w:pPr>
-            <w:r>
-              <w:t>COCO.json               pyTry.py         single_entry_metadata_test.json</w:t>
-            </w:r>
-          </w:p>
-          <w:p>
-            <w:r>
-              <w:t>(api_local_install__env) [centos@my-vm dtaas_test_api]$ vi SINGLE_cat_entry_metadata_test.json</w:t>
-            </w:r>
+            <w:r>
+              <w:t>&gt;   -F '</w:t>
+            </w:r>
+            <w:proofErr w:type="spellStart"/>
+            <w:r>
+              <w:t>json_data</w:t>
+            </w:r>
+            <w:proofErr w:type="spellEnd"/>
+            <w:r>
+              <w:t>=@priceDetail.png;type=image/png'</w:t>
+            </w:r>
+          </w:p>
+          <w:p>
+            <w:r>
+              <w:t>"Upload Failed: [</w:t>
+            </w:r>
+            <w:proofErr w:type="spellStart"/>
+            <w:r>
+              <w:t>Errno</w:t>
+            </w:r>
+            <w:proofErr w:type="spellEnd"/>
+            <w:r>
+              <w:t xml:space="preserve"> 2] No such file or directory: 'C:\\\\Users\\\\</w:t>
+            </w:r>
+            <w:proofErr w:type="spellStart"/>
+            <w:r>
+              <w:t>IvanGentile</w:t>
+            </w:r>
+            <w:proofErr w:type="spellEnd"/>
+            <w:r>
+              <w:t>\\\\OneDrive - Net Service S.p.A\\\\Desktop\\\\API_test_files\\\\COCO_dataset/SINGLE_cat_entry_metadata_test.json'"</w:t>
+            </w:r>
+          </w:p>
+          <w:p>
+            <w:r>
+              <w:t>(</w:t>
+            </w:r>
+            <w:proofErr w:type="spellStart"/>
+            <w:r>
+              <w:t>api_local_install__env</w:t>
+            </w:r>
+            <w:proofErr w:type="spellEnd"/>
+            <w:r>
+              <w:t>) [</w:t>
+            </w:r>
+            <w:proofErr w:type="spellStart"/>
+            <w:r>
+              <w:t>centos@my-vm</w:t>
+            </w:r>
+            <w:proofErr w:type="spellEnd"/>
+            <w:r>
+              <w:t xml:space="preserve"> </w:t>
+            </w:r>
+            <w:proofErr w:type="spellStart"/>
+            <w:r>
+              <w:t>dtaas_test_api</w:t>
+            </w:r>
+            <w:proofErr w:type="spellEnd"/>
+            <w:r>
+              <w:t>]$ ls</w:t>
+            </w:r>
+          </w:p>
+          <w:p>
+            <w:proofErr w:type="spellStart"/>
+            <w:r>
+              <w:t>api_local_install__env</w:t>
+            </w:r>
+            <w:proofErr w:type="spellEnd"/>
+            <w:r>
+              <w:t xml:space="preserve">  </w:t>
+            </w:r>
+            <w:proofErr w:type="spellStart"/>
+            <w:r>
+              <w:t>datalake_api</w:t>
+            </w:r>
+            <w:proofErr w:type="spellEnd"/>
+            <w:r>
+              <w:t xml:space="preserve">     queryTry.txt</w:t>
+            </w:r>
+          </w:p>
+          <w:p>
+            <w:proofErr w:type="spellStart"/>
+            <w:r>
+              <w:t>COCO_dataset</w:t>
+            </w:r>
+            <w:proofErr w:type="spellEnd"/>
+            <w:r>
+              <w:t xml:space="preserve">            priceDetail.png  </w:t>
+            </w:r>
+            <w:proofErr w:type="spellStart"/>
+            <w:r>
+              <w:t>SINGLE_cat_entry_metadata_test.json</w:t>
+            </w:r>
+            <w:proofErr w:type="spellEnd"/>
+          </w:p>
+          <w:p>
+            <w:proofErr w:type="spellStart"/>
+            <w:r>
+              <w:t>COCO.json</w:t>
+            </w:r>
+            <w:proofErr w:type="spellEnd"/>
+            <w:r>
+              <w:t xml:space="preserve">               pyTry.py         </w:t>
+            </w:r>
+            <w:proofErr w:type="spellStart"/>
+            <w:r>
+              <w:t>single_entry_metadata_test.json</w:t>
+            </w:r>
+            <w:proofErr w:type="spellEnd"/>
+          </w:p>
+          <w:p>
+            <w:r>
+              <w:t>(</w:t>
+            </w:r>
+            <w:proofErr w:type="spellStart"/>
+            <w:r>
+              <w:t>api_local_install__env</w:t>
+            </w:r>
+            <w:proofErr w:type="spellEnd"/>
+            <w:r>
+              <w:t>) [</w:t>
+            </w:r>
+            <w:proofErr w:type="spellStart"/>
+            <w:r>
+              <w:t>centos@my-vm</w:t>
+            </w:r>
+            <w:proofErr w:type="spellEnd"/>
+            <w:r>
+              <w:t xml:space="preserve"> </w:t>
+            </w:r>
+            <w:proofErr w:type="spellStart"/>
+            <w:r>
+              <w:t>dtaas_test_api</w:t>
+            </w:r>
+            <w:proofErr w:type="spellEnd"/>
+            <w:r>
+              <w:t xml:space="preserve">]$ vi </w:t>
+            </w:r>
+            <w:proofErr w:type="spellStart"/>
+            <w:r>
+              <w:t>SINGLE_cat_entry_metadata_test.json</w:t>
+            </w:r>
+            <w:proofErr w:type="spellEnd"/>
           </w:p>
         </w:tc>
       </w:tr>
     </w:tbl>
     <w:p/>
+    <w:p/>
+    <w:p>
+      <w:pPr>
+        <w:rPr>
+          <w:b/>
+          <w:bCs/>
+        </w:rPr>
+      </w:pPr>
+      <w:r>
+        <w:rPr>
+          <w:b/>
+          <w:bCs/>
+        </w:rPr>
+        <w:t xml:space="preserve">Meeting 28/11/23 Con Luca. </w:t>
+      </w:r>
+    </w:p>
+    <w:p>
+      <w:pPr>
+        <w:rPr>
+          <w:lang w:val="it-IT"/>
+        </w:rPr>
+      </w:pPr>
+      <w:r>
+        <w:rPr>
+          <w:lang w:val="it-IT"/>
+        </w:rPr>
+        <w:t xml:space="preserve">Nella mia visione </w:t>
+      </w:r>
+      <w:r>
+        <w:rPr>
+          <w:lang w:val="it-IT"/>
+        </w:rPr>
+        <w:t>le c</w:t>
+      </w:r>
+      <w:r>
+        <w:rPr>
+          <w:lang w:val="it-IT"/>
+        </w:rPr>
+        <w:t xml:space="preserve">ose che possono </w:t>
+      </w:r>
+      <w:r>
+        <w:rPr>
+          <w:lang w:val="it-IT"/>
+        </w:rPr>
+        <w:t>essere utili</w:t>
+      </w:r>
+      <w:r>
+        <w:rPr>
+          <w:lang w:val="it-IT"/>
+        </w:rPr>
+        <w:t xml:space="preserve">: </w:t>
+      </w:r>
+    </w:p>
+    <w:p>
+      <w:pPr>
+        <w:pStyle w:val="ListParagraph"/>
+        <w:numPr>
+          <w:ilvl w:val="0"/>
+          <w:numId w:val="2"/>
+        </w:numPr>
+        <w:rPr>
+          <w:lang w:val="it-IT"/>
+        </w:rPr>
+      </w:pPr>
+      <w:r>
+        <w:rPr>
+          <w:lang w:val="it-IT"/>
+        </w:rPr>
+        <w:t xml:space="preserve">Input Validation: Pensavo fosse necessario fare più verifiche sul tipo di file che possono essere </w:t>
+      </w:r>
+      <w:r>
+        <w:rPr>
+          <w:lang w:val="it-IT"/>
+        </w:rPr>
+        <w:t xml:space="preserve">trattati dall’API, al fine di aggiungere un altro layer di sicurezza. Discutendo con Luca è emerso che la tui fa delle verifiche sul json che viene passato, e per il database relazionale è utile </w:t>
+      </w:r>
+      <w:r>
+        <w:rPr>
+          <w:lang w:val="it-IT"/>
+        </w:rPr>
+        <w:t>dare la possibilità di tutti i casi</w:t>
+      </w:r>
+    </w:p>
+    <w:p>
+      <w:pPr>
+        <w:pStyle w:val="ListParagraph"/>
+        <w:numPr>
+          <w:ilvl w:val="0"/>
+          <w:numId w:val="2"/>
+        </w:numPr>
+        <w:rPr>
+          <w:lang w:val="it-IT"/>
+        </w:rPr>
+      </w:pPr>
+      <w:r>
+        <w:rPr>
+          <w:lang w:val="it-IT"/>
+        </w:rPr>
+        <w:t>Ca</w:t>
+      </w:r>
+      <w:r>
+        <w:rPr>
+          <w:lang w:val="it-IT"/>
+        </w:rPr>
+        <w:t xml:space="preserve">rtella GitHub: </w:t>
+      </w:r>
+      <w:r>
+        <w:rPr>
+          <w:lang w:val="it-IT"/>
+        </w:rPr>
+        <w:t xml:space="preserve">Penso </w:t>
+      </w:r>
+      <w:r>
+        <w:rPr>
+          <w:lang w:val="it-IT"/>
+        </w:rPr>
+        <w:t>Andrebbe creata una sola</w:t>
+      </w:r>
+      <w:r>
+        <w:rPr>
+          <w:lang w:val="it-IT"/>
+        </w:rPr>
+        <w:t xml:space="preserve"> Repo con</w:t>
+      </w:r>
+      <w:r>
+        <w:rPr>
+          <w:lang w:val="it-IT"/>
+        </w:rPr>
+        <w:t>t</w:t>
+      </w:r>
+      <w:r>
+        <w:rPr>
+          <w:lang w:val="it-IT"/>
+        </w:rPr>
+        <w:t>ente le 3 repo separate</w:t>
+      </w:r>
+      <w:r>
+        <w:rPr>
+          <w:lang w:val="it-IT"/>
+        </w:rPr>
+        <w:t xml:space="preserve"> (1 ansible, 2 TUI , 3 API) </w:t>
+      </w:r>
+      <w:r>
+        <w:rPr>
+          <w:lang w:val="it-IT"/>
+        </w:rPr>
+        <w:t xml:space="preserve"> </w:t>
+      </w:r>
+      <w:r>
+        <w:rPr>
+          <w:lang w:val="it-IT"/>
+        </w:rPr>
+        <w:t xml:space="preserve">. L’opinione di Luca è che sia meglio se le cartelle rimangono separate. </w:t>
+      </w:r>
+    </w:p>
+    <w:p>
+      <w:pPr>
+        <w:pStyle w:val="ListParagraph"/>
+        <w:numPr>
+          <w:ilvl w:val="0"/>
+          <w:numId w:val="2"/>
+        </w:numPr>
+        <w:rPr>
+          <w:lang w:val="it-IT"/>
+        </w:rPr>
+      </w:pPr>
+    </w:p>
+    <w:p>
+      <w:pPr>
+        <w:rPr>
+          <w:lang w:val="it-IT"/>
+        </w:rPr>
+      </w:pPr>
+    </w:p>
+    <w:p>
+      <w:pPr>
+        <w:rPr>
+          <w:b/>
+          <w:bCs/>
+          <w:lang w:val="it-IT"/>
+        </w:rPr>
+      </w:pPr>
+      <w:r>
+        <w:rPr>
+          <w:b/>
+          <w:bCs/>
+          <w:lang w:val="it-IT"/>
+        </w:rPr>
+        <w:t xml:space="preserve">Cose che vanno finite: </w:t>
+      </w:r>
+    </w:p>
+    <w:p>
+      <w:pPr>
+        <w:pStyle w:val="ListParagraph"/>
+        <w:numPr>
+          <w:ilvl w:val="0"/>
+          <w:numId w:val="2"/>
+        </w:numPr>
+        <w:rPr>
+          <w:lang w:val="it-IT"/>
+        </w:rPr>
+      </w:pPr>
+      <w:r>
+        <w:rPr>
+          <w:b/>
+          <w:bCs/>
+          <w:lang w:val="it-IT"/>
+        </w:rPr>
+        <w:t>Modularizzazione</w:t>
+      </w:r>
+      <w:r>
+        <w:rPr>
+          <w:lang w:val="it-IT"/>
+        </w:rPr>
+        <w:t>: Va completata la parte con Decouple</w:t>
+      </w:r>
+    </w:p>
+    <w:p>
+      <w:pPr>
+        <w:pStyle w:val="ListParagraph"/>
+        <w:numPr>
+          <w:ilvl w:val="0"/>
+          <w:numId w:val="2"/>
+        </w:numPr>
+        <w:rPr>
+          <w:lang w:val="it-IT"/>
+        </w:rPr>
+      </w:pPr>
+      <w:r>
+        <w:rPr>
+          <w:lang w:val="it-IT"/>
+        </w:rPr>
+        <w:t>Test:  Vanno con</w:t>
+      </w:r>
+      <w:r>
+        <w:rPr>
+          <w:lang w:val="it-IT"/>
+        </w:rPr>
+        <w:t>tinuati i test di integrazione con la TUI</w:t>
+      </w:r>
+      <w:r>
+        <w:rPr>
+          <w:lang w:val="it-IT"/>
+        </w:rPr>
+        <w:t xml:space="preserve"> (Luca può farli dopo la creazione della documentazione) </w:t>
+      </w:r>
+    </w:p>
+    <w:p>
+      <w:pPr>
+        <w:pStyle w:val="ListParagraph"/>
+        <w:numPr>
+          <w:ilvl w:val="0"/>
+          <w:numId w:val="2"/>
+        </w:numPr>
+        <w:rPr>
+          <w:b/>
+          <w:bCs/>
+          <w:lang w:val="it-IT"/>
+        </w:rPr>
+      </w:pPr>
+      <w:r>
+        <w:rPr>
+          <w:b/>
+          <w:bCs/>
+          <w:lang w:val="it-IT"/>
+        </w:rPr>
+        <w:t>Pulizia della REPO</w:t>
+      </w:r>
+      <w:r>
+        <w:rPr>
+          <w:b/>
+          <w:bCs/>
+          <w:lang w:val="it-IT"/>
+        </w:rPr>
+        <w:t xml:space="preserve"> </w:t>
+      </w:r>
+      <w:r>
+        <w:rPr>
+          <w:lang w:val="it-IT"/>
+        </w:rPr>
+        <w:t>(</w:t>
+      </w:r>
+      <w:r>
+        <w:rPr>
+          <w:lang w:val="it-IT"/>
+        </w:rPr>
+        <w:t xml:space="preserve">Environments, test material in una cartella singola) </w:t>
+      </w:r>
+    </w:p>
+    <w:p>
+      <w:pPr>
+        <w:pStyle w:val="ListParagraph"/>
+        <w:numPr>
+          <w:ilvl w:val="0"/>
+          <w:numId w:val="2"/>
+        </w:numPr>
+        <w:rPr>
+          <w:lang w:val="it-IT"/>
+        </w:rPr>
+      </w:pPr>
+      <w:r>
+        <w:rPr>
+          <w:lang w:val="it-IT"/>
+        </w:rPr>
+        <w:t>Rivedere l’implementazione di Ansible</w:t>
+      </w:r>
+    </w:p>
+    <w:p>
+      <w:pPr>
+        <w:rPr>
+          <w:b/>
+          <w:bCs/>
+          <w:lang w:val="it-IT"/>
+        </w:rPr>
+      </w:pPr>
+      <w:r>
+        <w:rPr>
+          <w:b/>
+          <w:bCs/>
+          <w:lang w:val="it-IT"/>
+        </w:rPr>
+        <w:t xml:space="preserve">Domande: </w:t>
+      </w:r>
+    </w:p>
+    <w:p>
+      <w:pPr>
+        <w:pStyle w:val="ListParagraph"/>
+        <w:numPr>
+          <w:ilvl w:val="0"/>
+          <w:numId w:val="2"/>
+        </w:numPr>
+        <w:rPr>
+          <w:b/>
+          <w:bCs/>
+          <w:lang w:val="it-IT"/>
+        </w:rPr>
+      </w:pPr>
+      <w:r>
+        <w:rPr>
+          <w:lang w:val="it-IT"/>
+        </w:rPr>
+        <w:t xml:space="preserve">Come possono essere messe in loop le chiamate dell’api per riuscire a fare il caricamento di </w:t>
+      </w:r>
+      <w:r>
+        <w:rPr>
+          <w:lang w:val="it-IT"/>
+        </w:rPr>
+        <w:t xml:space="preserve">file multipli? </w:t>
+      </w:r>
+    </w:p>
+    <w:p>
+      <w:pPr>
+        <w:pStyle w:val="ListParagraph"/>
+        <w:numPr>
+          <w:ilvl w:val="0"/>
+          <w:numId w:val="3"/>
+        </w:numPr>
+        <w:rPr>
+          <w:b/>
+          <w:bCs/>
+          <w:lang w:val="it-IT"/>
+        </w:rPr>
+      </w:pPr>
+      <w:r>
+        <w:rPr>
+          <w:lang w:val="it-IT"/>
+        </w:rPr>
+        <w:t xml:space="preserve">Al momento ci aspettiamo </w:t>
+      </w:r>
+      <w:r>
+        <w:rPr>
+          <w:lang w:val="it-IT"/>
+        </w:rPr>
+        <w:t>un looping dal parte del client</w:t>
+      </w:r>
+    </w:p>
+    <w:p>
+      <w:pPr>
+        <w:pStyle w:val="ListParagraph"/>
+        <w:numPr>
+          <w:ilvl w:val="0"/>
+          <w:numId w:val="3"/>
+        </w:numPr>
+        <w:rPr>
+          <w:b/>
+          <w:bCs/>
+          <w:lang w:val="it-IT"/>
+        </w:rPr>
+      </w:pPr>
+      <w:r>
+        <w:rPr>
+          <w:lang w:val="it-IT"/>
+        </w:rPr>
+        <w:t xml:space="preserve">Possiamo forse implementare un handling o un batching da parte server per facilitare il processo </w:t>
+      </w:r>
+    </w:p>
+    <w:p>
+      <w:pPr>
+        <w:rPr>
+          <w:lang w:val="it-IT"/>
+        </w:rPr>
+      </w:pPr>
+      <w:r>
+        <w:rPr>
+          <w:lang w:val="it-IT"/>
+        </w:rPr>
+        <w:t>Documentazione</w:t>
+      </w:r>
+      <w:r>
+        <w:rPr>
+          <w:lang w:val="it-IT"/>
+        </w:rPr>
+        <w:t>, abbiamo bisogno di una mano su come gestirla.</w:t>
+      </w:r>
+    </w:p>
     <w:sectPr>
       <w:pgSz w:w="12240" w:h="15840"/>
       <w:pgMar w:top="1440" w:right="1440" w:bottom="1440" w:left="1440" w:header="720" w:footer="720" w:gutter="0"/>

</xml_diff>